<commit_message>
ajout Factory et questions SQL
</commit_message>
<xml_diff>
--- a/exam.docx
+++ b/exam.docx
@@ -9,6 +9,15 @@
       <w:r>
         <w:t>Exercice Java</w:t>
       </w:r>
+      <w:r>
+        <w:t xml:space="preserve"> </w:t>
+      </w:r>
+      <w:r>
+        <w:rPr>
+          <w:b w:val="0"/>
+        </w:rPr>
+        <w:t>(10 points)</w:t>
+      </w:r>
     </w:p>
     <w:p/>
     <w:p>
@@ -18,20 +27,87 @@
     </w:p>
     <w:p>
       <w:r>
-        <w:t>Une Mégane a un moteur électrique, il fait « bzzz » au démarrage.</w:t>
+        <w:t xml:space="preserve">Une Mégane a un moteur </w:t>
+      </w:r>
+      <w:r>
+        <w:t>électrique, il fait « bzzz »</w:t>
+      </w:r>
+      <w:r>
+        <w:t>.</w:t>
+      </w:r>
+    </w:p>
+    <w:p>
+      <w:r>
+        <w:t>L’Usine créé une voiture à partir du nom du modèle (on pourra remplacer la chaîne de caractère en entrée par un énuméré, pour être plus « propre »).</w:t>
       </w:r>
     </w:p>
     <w:p/>
     <w:p>
       <w:r>
+        <w:t>On souhaite obtenir l’affichage suivant :</w:t>
+      </w:r>
+    </w:p>
+    <w:p/>
+    <w:p>
+      <w:pPr>
+        <w:ind w:left="708"/>
+      </w:pPr>
+      <w:r>
+        <w:t>Je démarre ma Clio</w:t>
+      </w:r>
+      <w:r>
+        <w:t>.</w:t>
+      </w:r>
+    </w:p>
+    <w:p>
+      <w:pPr>
+        <w:ind w:left="708"/>
+      </w:pPr>
+      <w:r>
+        <w:t>V</w:t>
+      </w:r>
+      <w:r>
+        <w:t>roum</w:t>
+      </w:r>
+    </w:p>
+    <w:p>
+      <w:pPr>
+        <w:ind w:left="708"/>
+      </w:pPr>
+      <w:r>
+        <w:t>Je démarre ma Mégane</w:t>
+      </w:r>
+      <w:r>
+        <w:t>.</w:t>
+      </w:r>
+    </w:p>
+    <w:p>
+      <w:pPr>
+        <w:ind w:left="708"/>
+      </w:pPr>
+      <w:r>
+        <w:t>Bzzzz</w:t>
+      </w:r>
+    </w:p>
+    <w:p/>
+    <w:p>
+      <w:r>
         <w:t>A partir du code Java suivant :</w:t>
       </w:r>
     </w:p>
-    <w:p/>
-    <w:p>
-      <w:pPr>
-        <w:rPr>
-          <w:rFonts w:ascii="Monaco" w:hAnsi="Monaco"/>
+    <w:p>
+      <w:pPr>
+        <w:rPr>
+          <w:b/>
+        </w:rPr>
+      </w:pPr>
+    </w:p>
+    <w:p>
+      <w:pPr>
+        <w:ind w:left="708"/>
+        <w:rPr>
+          <w:rFonts w:ascii="Monaco" w:hAnsi="Monaco"/>
+          <w:b/>
           <w:sz w:val="20"/>
         </w:rPr>
       </w:pPr>
@@ -47,6 +123,7 @@
       <w:r>
         <w:rPr>
           <w:rFonts w:ascii="Monaco" w:hAnsi="Monaco"/>
+          <w:b/>
           <w:sz w:val="20"/>
         </w:rPr>
         <w:t xml:space="preserve"> </w:t>
@@ -63,21 +140,50 @@
       <w:r>
         <w:rPr>
           <w:rFonts w:ascii="Monaco" w:hAnsi="Monaco"/>
-          <w:sz w:val="20"/>
-        </w:rPr>
-        <w:t xml:space="preserve"> Test {</w:t>
-      </w:r>
-    </w:p>
-    <w:p>
-      <w:pPr>
-        <w:rPr>
-          <w:rFonts w:ascii="Monaco" w:hAnsi="Monaco"/>
-          <w:sz w:val="20"/>
-        </w:rPr>
-      </w:pPr>
-      <w:r>
-        <w:rPr>
-          <w:rFonts w:ascii="Monaco" w:hAnsi="Monaco"/>
+          <w:b/>
+          <w:sz w:val="20"/>
+        </w:rPr>
+        <w:t xml:space="preserve"> </w:t>
+      </w:r>
+      <w:r>
+        <w:rPr>
+          <w:rFonts w:ascii="Monaco" w:hAnsi="Monaco"/>
+          <w:sz w:val="20"/>
+        </w:rPr>
+        <w:t>Test</w:t>
+      </w:r>
+      <w:r>
+        <w:rPr>
+          <w:rFonts w:ascii="Monaco" w:hAnsi="Monaco"/>
+          <w:b/>
+          <w:sz w:val="20"/>
+        </w:rPr>
+        <w:t xml:space="preserve"> {</w:t>
+      </w:r>
+    </w:p>
+    <w:p>
+      <w:pPr>
+        <w:ind w:left="708"/>
+        <w:rPr>
+          <w:rFonts w:ascii="Monaco" w:hAnsi="Monaco"/>
+          <w:b/>
+          <w:sz w:val="20"/>
+        </w:rPr>
+      </w:pPr>
+    </w:p>
+    <w:p>
+      <w:pPr>
+        <w:ind w:left="708"/>
+        <w:rPr>
+          <w:rFonts w:ascii="Monaco" w:hAnsi="Monaco"/>
+          <w:b/>
+          <w:sz w:val="20"/>
+        </w:rPr>
+      </w:pPr>
+      <w:r>
+        <w:rPr>
+          <w:rFonts w:ascii="Monaco" w:hAnsi="Monaco"/>
+          <w:b/>
           <w:sz w:val="20"/>
         </w:rPr>
         <w:t xml:space="preserve">  </w:t>
@@ -94,6 +200,7 @@
       <w:r>
         <w:rPr>
           <w:rFonts w:ascii="Monaco" w:hAnsi="Monaco"/>
+          <w:b/>
           <w:sz w:val="20"/>
         </w:rPr>
         <w:t xml:space="preserve"> </w:t>
@@ -110,6 +217,7 @@
       <w:r>
         <w:rPr>
           <w:rFonts w:ascii="Monaco" w:hAnsi="Monaco"/>
+          <w:b/>
           <w:sz w:val="20"/>
         </w:rPr>
         <w:t xml:space="preserve"> </w:t>
@@ -126,6 +234,7 @@
       <w:r>
         <w:rPr>
           <w:rFonts w:ascii="Monaco" w:hAnsi="Monaco"/>
+          <w:b/>
           <w:sz w:val="20"/>
         </w:rPr>
         <w:t xml:space="preserve"> </w:t>
@@ -142,13 +251,30 @@
       <w:r>
         <w:rPr>
           <w:rFonts w:ascii="Monaco" w:hAnsi="Monaco"/>
-          <w:sz w:val="20"/>
-        </w:rPr>
-        <w:t>(String[] args) {</w:t>
-      </w:r>
-    </w:p>
-    <w:p>
-      <w:pPr>
+          <w:b/>
+          <w:sz w:val="20"/>
+        </w:rPr>
+        <w:t>(</w:t>
+      </w:r>
+      <w:r>
+        <w:rPr>
+          <w:rFonts w:ascii="Monaco" w:hAnsi="Monaco"/>
+          <w:sz w:val="20"/>
+        </w:rPr>
+        <w:t>String[] args</w:t>
+      </w:r>
+      <w:r>
+        <w:rPr>
+          <w:rFonts w:ascii="Monaco" w:hAnsi="Monaco"/>
+          <w:b/>
+          <w:sz w:val="20"/>
+        </w:rPr>
+        <w:t>) {</w:t>
+      </w:r>
+    </w:p>
+    <w:p>
+      <w:pPr>
+        <w:ind w:left="708"/>
         <w:rPr>
           <w:rFonts w:ascii="Monaco" w:hAnsi="Monaco"/>
           <w:sz w:val="20"/>
@@ -164,61 +290,171 @@
       <w:r>
         <w:rPr>
           <w:rFonts w:ascii="Monaco" w:hAnsi="Monaco"/>
+          <w:bCs/>
+          <w:sz w:val="20"/>
+        </w:rPr>
+        <w:t>Usine.c</w:t>
+      </w:r>
+      <w:r>
+        <w:rPr>
+          <w:rFonts w:ascii="Monaco" w:hAnsi="Monaco"/>
+          <w:bCs/>
+          <w:sz w:val="20"/>
+        </w:rPr>
+        <w:t>ré</w:t>
+      </w:r>
+      <w:r>
+        <w:rPr>
+          <w:rFonts w:ascii="Monaco" w:hAnsi="Monaco"/>
+          <w:bCs/>
+          <w:sz w:val="20"/>
+        </w:rPr>
+        <w:t>erVoiture(</w:t>
+      </w:r>
+      <w:r>
+        <w:rPr>
+          <w:rFonts w:ascii="Monaco" w:hAnsi="Monaco" w:cs="Monaco"/>
+          <w:color w:val="000000" w:themeColor="text1"/>
+          <w:sz w:val="22"/>
+          <w:szCs w:val="22"/>
+        </w:rPr>
+        <w:t>"</w:t>
+      </w:r>
+      <w:r>
+        <w:rPr>
+          <w:rFonts w:ascii="Monaco" w:hAnsi="Monaco"/>
+          <w:bCs/>
+          <w:sz w:val="20"/>
+        </w:rPr>
+        <w:t>CLIO</w:t>
+      </w:r>
+      <w:r>
+        <w:rPr>
+          <w:rFonts w:ascii="Monaco" w:hAnsi="Monaco" w:cs="Monaco"/>
+          <w:color w:val="000000" w:themeColor="text1"/>
+          <w:sz w:val="22"/>
+          <w:szCs w:val="22"/>
+        </w:rPr>
+        <w:t>"</w:t>
+      </w:r>
+      <w:r>
+        <w:rPr>
+          <w:rFonts w:ascii="Monaco" w:hAnsi="Monaco"/>
+          <w:bCs/>
+          <w:sz w:val="20"/>
+        </w:rPr>
+        <w:t>).démarrer()</w:t>
+      </w:r>
+      <w:r>
+        <w:rPr>
+          <w:rFonts w:ascii="Monaco" w:hAnsi="Monaco"/>
+          <w:sz w:val="20"/>
+        </w:rPr>
+        <w:t>;</w:t>
+      </w:r>
+    </w:p>
+    <w:p>
+      <w:pPr>
+        <w:ind w:left="708"/>
+        <w:rPr>
+          <w:rFonts w:ascii="Monaco" w:hAnsi="Monaco"/>
+          <w:sz w:val="20"/>
+        </w:rPr>
+      </w:pPr>
+      <w:r>
+        <w:rPr>
+          <w:rFonts w:ascii="Monaco" w:hAnsi="Monaco"/>
           <w:b/>
+          <w:sz w:val="20"/>
+        </w:rPr>
+        <w:t xml:space="preserve"> </w:t>
+      </w:r>
+      <w:r>
+        <w:rPr>
+          <w:rFonts w:ascii="Monaco" w:hAnsi="Monaco"/>
+          <w:sz w:val="20"/>
+        </w:rPr>
+        <w:t xml:space="preserve">   </w:t>
+      </w:r>
+      <w:r>
+        <w:rPr>
+          <w:rFonts w:ascii="Monaco" w:hAnsi="Monaco"/>
           <w:bCs/>
           <w:sz w:val="20"/>
         </w:rPr>
-        <w:t>new</w:t>
-      </w:r>
-      <w:r>
-        <w:rPr>
-          <w:rFonts w:ascii="Monaco" w:hAnsi="Monaco"/>
-          <w:sz w:val="20"/>
-        </w:rPr>
-        <w:t xml:space="preserve"> Clio().start();</w:t>
-      </w:r>
-    </w:p>
-    <w:p>
-      <w:pPr>
-        <w:rPr>
-          <w:rFonts w:ascii="Monaco" w:hAnsi="Monaco"/>
-          <w:sz w:val="20"/>
-        </w:rPr>
-      </w:pPr>
-      <w:r>
-        <w:rPr>
-          <w:rFonts w:ascii="Monaco" w:hAnsi="Monaco"/>
-          <w:sz w:val="20"/>
-        </w:rPr>
-        <w:t xml:space="preserve">    </w:t>
-      </w:r>
-      <w:r>
+        <w:t>Usine.c</w:t>
+      </w:r>
+      <w:r>
+        <w:rPr>
+          <w:rFonts w:ascii="Monaco" w:hAnsi="Monaco"/>
+          <w:bCs/>
+          <w:sz w:val="20"/>
+        </w:rPr>
+        <w:t>ré</w:t>
+      </w:r>
+      <w:r>
+        <w:rPr>
+          <w:rFonts w:ascii="Monaco" w:hAnsi="Monaco"/>
+          <w:bCs/>
+          <w:sz w:val="20"/>
+        </w:rPr>
+        <w:t>erVoiture(</w:t>
+      </w:r>
+      <w:r>
+        <w:rPr>
+          <w:rFonts w:ascii="Monaco" w:hAnsi="Monaco" w:cs="Monaco"/>
+          <w:color w:val="000000" w:themeColor="text1"/>
+          <w:sz w:val="22"/>
+          <w:szCs w:val="22"/>
+        </w:rPr>
+        <w:t>"</w:t>
+      </w:r>
+      <w:r>
+        <w:rPr>
+          <w:rFonts w:ascii="Monaco" w:hAnsi="Monaco"/>
+          <w:bCs/>
+          <w:sz w:val="20"/>
+        </w:rPr>
+        <w:t>MEGANE</w:t>
+      </w:r>
+      <w:r>
+        <w:rPr>
+          <w:rFonts w:ascii="Monaco" w:hAnsi="Monaco" w:cs="Monaco"/>
+          <w:color w:val="000000" w:themeColor="text1"/>
+          <w:sz w:val="22"/>
+          <w:szCs w:val="22"/>
+        </w:rPr>
+        <w:t>"</w:t>
+      </w:r>
+      <w:r>
+        <w:rPr>
+          <w:rFonts w:ascii="Monaco" w:hAnsi="Monaco"/>
+          <w:bCs/>
+          <w:sz w:val="20"/>
+        </w:rPr>
+        <w:t>).démarrer()</w:t>
+      </w:r>
+      <w:r>
+        <w:rPr>
+          <w:rFonts w:ascii="Monaco" w:hAnsi="Monaco"/>
+          <w:sz w:val="20"/>
+        </w:rPr>
+        <w:t>;</w:t>
+      </w:r>
+    </w:p>
+    <w:p>
+      <w:pPr>
+        <w:ind w:left="708"/>
         <w:rPr>
           <w:rFonts w:ascii="Monaco" w:hAnsi="Monaco"/>
           <w:b/>
-          <w:bCs/>
-          <w:sz w:val="20"/>
-        </w:rPr>
-        <w:t>new</w:t>
-      </w:r>
-      <w:r>
-        <w:rPr>
-          <w:rFonts w:ascii="Monaco" w:hAnsi="Monaco"/>
-          <w:sz w:val="20"/>
-        </w:rPr>
-        <w:t xml:space="preserve"> Megane().start();</w:t>
-      </w:r>
-    </w:p>
-    <w:p>
-      <w:pPr>
-        <w:rPr>
-          <w:rFonts w:ascii="Monaco" w:hAnsi="Monaco"/>
-          <w:sz w:val="20"/>
-        </w:rPr>
-      </w:pPr>
-      <w:r>
-        <w:rPr>
-          <w:rFonts w:ascii="Monaco" w:hAnsi="Monaco"/>
+          <w:sz w:val="20"/>
+        </w:rPr>
+      </w:pPr>
+      <w:r>
+        <w:rPr>
+          <w:rFonts w:ascii="Monaco" w:hAnsi="Monaco"/>
+          <w:b/>
           <w:sz w:val="20"/>
         </w:rPr>
         <w:t xml:space="preserve">  }</w:t>
@@ -226,75 +462,23 @@
     </w:p>
     <w:p>
       <w:pPr>
-        <w:rPr>
-          <w:rFonts w:ascii="Monaco" w:hAnsi="Monaco"/>
-          <w:sz w:val="20"/>
-        </w:rPr>
-      </w:pPr>
-      <w:r>
-        <w:rPr>
-          <w:rFonts w:ascii="Monaco" w:hAnsi="Monaco"/>
+        <w:ind w:left="708"/>
+        <w:rPr>
+          <w:rFonts w:ascii="Monaco" w:hAnsi="Monaco"/>
+          <w:b/>
+          <w:sz w:val="20"/>
+        </w:rPr>
+      </w:pPr>
+      <w:r>
+        <w:rPr>
+          <w:rFonts w:ascii="Monaco" w:hAnsi="Monaco"/>
+          <w:b/>
           <w:sz w:val="20"/>
         </w:rPr>
         <w:t>}</w:t>
       </w:r>
     </w:p>
-    <w:p>
-      <w:r>
-        <w:br/>
-        <w:t>On souhaite obtenir l’affichage suivant :</w:t>
-      </w:r>
-    </w:p>
     <w:p/>
-    <w:p>
-      <w:pPr>
-        <w:ind w:left="708"/>
-      </w:pPr>
-      <w:r>
-        <w:t>Je démarre ma Clio</w:t>
-      </w:r>
-      <w:r>
-        <w:t>.</w:t>
-      </w:r>
-    </w:p>
-    <w:p>
-      <w:pPr>
-        <w:ind w:left="708"/>
-      </w:pPr>
-      <w:r>
-        <w:t>V</w:t>
-      </w:r>
-      <w:r>
-        <w:t>roum</w:t>
-      </w:r>
-    </w:p>
-    <w:p>
-      <w:pPr>
-        <w:ind w:left="708"/>
-      </w:pPr>
-      <w:r>
-        <w:t>Je démarre ma Mégane</w:t>
-      </w:r>
-      <w:r>
-        <w:t>.</w:t>
-      </w:r>
-    </w:p>
-    <w:p>
-      <w:pPr>
-        <w:ind w:left="708"/>
-      </w:pPr>
-      <w:r>
-        <w:t>B</w:t>
-      </w:r>
-      <w:r>
-        <w:t>zzzz</w:t>
-      </w:r>
-    </w:p>
-    <w:p>
-      <w:pPr>
-        <w:ind w:left="708"/>
-      </w:pPr>
-    </w:p>
     <w:p>
       <w:pPr>
         <w:pStyle w:val="Paragraphedeliste"/>
@@ -304,7 +488,24 @@
         </w:numPr>
       </w:pPr>
       <w:r>
-        <w:t>Ecrire le diagramme de classe ;</w:t>
+        <w:t>Coder en java les classes</w:t>
+      </w:r>
+      <w:r>
+        <w:t xml:space="preserve"> et méthodes</w:t>
+      </w:r>
+      <w:r>
+        <w:t xml:space="preserve"> nécéssaires </w:t>
+      </w:r>
+      <w:r>
+        <w:t>(en privilégiant la lisibilité et maintenabilité</w:t>
+      </w:r>
+      <w:bookmarkStart w:id="0" w:name="_GoBack"/>
+      <w:bookmarkEnd w:id="0"/>
+      <w:r>
+        <w:t>)</w:t>
+      </w:r>
+      <w:r>
+        <w:t>;</w:t>
       </w:r>
     </w:p>
     <w:p>
@@ -316,33 +517,1188 @@
         </w:numPr>
       </w:pPr>
       <w:r>
-        <w:t>Coder en java les classes nécéssaires.</w:t>
+        <w:t>Ecrire le diagramme de classe.</w:t>
+      </w:r>
+    </w:p>
+    <w:p>
+      <w:pPr>
+        <w:rPr>
+          <w:rFonts w:asciiTheme="majorHAnsi" w:eastAsiaTheme="majorEastAsia" w:hAnsiTheme="majorHAnsi" w:cstheme="majorBidi"/>
+          <w:b/>
+          <w:bCs/>
+          <w:color w:val="345A8A" w:themeColor="accent1" w:themeShade="B5"/>
+          <w:sz w:val="32"/>
+          <w:szCs w:val="32"/>
+        </w:rPr>
+      </w:pPr>
+      <w:r>
+        <w:br w:type="page"/>
       </w:r>
     </w:p>
     <w:p>
       <w:pPr>
         <w:pStyle w:val="Titre1"/>
-      </w:pPr>
-      <w:r>
+        <w:rPr>
+          <w:b w:val="0"/>
+        </w:rPr>
+      </w:pPr>
+      <w:r>
+        <w:lastRenderedPageBreak/>
         <w:t>Exercice SQL</w:t>
       </w:r>
-    </w:p>
-    <w:p>
-      <w:bookmarkStart w:id="0" w:name="_GoBack"/>
-      <w:bookmarkEnd w:id="0"/>
-    </w:p>
+      <w:r>
+        <w:t xml:space="preserve"> </w:t>
+      </w:r>
+      <w:r>
+        <w:rPr>
+          <w:b w:val="0"/>
+        </w:rPr>
+        <w:t>(4 points)</w:t>
+      </w:r>
+    </w:p>
+    <w:p/>
+    <w:p>
+      <w:r>
+        <w:t>Les questions suivantes sont basées sur les tables ci-dessous :</w:t>
+      </w:r>
+    </w:p>
+    <w:p>
+      <w:r>
+        <w:t>(Un développeur livre un correctif pour un client)</w:t>
+      </w:r>
+    </w:p>
+    <w:p/>
+    <w:p>
+      <w:pPr>
+        <w:pStyle w:val="Lgende"/>
+        <w:keepNext/>
+        <w:sectPr>
+          <w:pgSz w:w="11900" w:h="16840"/>
+          <w:pgMar w:top="1417" w:right="1417" w:bottom="1417" w:left="1417" w:header="708" w:footer="708" w:gutter="0"/>
+          <w:cols w:space="708"/>
+          <w:docGrid w:linePitch="360"/>
+        </w:sectPr>
+      </w:pPr>
+    </w:p>
+    <w:p>
+      <w:pPr>
+        <w:pStyle w:val="Lgende"/>
+        <w:keepNext/>
+      </w:pPr>
+      <w:r>
+        <w:t>DEVELOPPEUR</w:t>
+      </w:r>
+    </w:p>
+    <w:tbl>
+      <w:tblPr>
+        <w:tblStyle w:val="Listeclaire-Accent1"/>
+        <w:tblW w:w="4800" w:type="dxa"/>
+        <w:tblBorders>
+          <w:top w:val="single" w:sz="4" w:space="0" w:color="auto"/>
+          <w:left w:val="single" w:sz="4" w:space="0" w:color="auto"/>
+          <w:bottom w:val="single" w:sz="4" w:space="0" w:color="auto"/>
+          <w:right w:val="single" w:sz="4" w:space="0" w:color="auto"/>
+          <w:insideH w:val="single" w:sz="4" w:space="0" w:color="auto"/>
+          <w:insideV w:val="single" w:sz="4" w:space="0" w:color="auto"/>
+        </w:tblBorders>
+        <w:tblLook w:val="04A0" w:firstRow="1" w:lastRow="0" w:firstColumn="1" w:lastColumn="0" w:noHBand="0" w:noVBand="1"/>
+      </w:tblPr>
+      <w:tblGrid>
+        <w:gridCol w:w="1600"/>
+        <w:gridCol w:w="1600"/>
+        <w:gridCol w:w="1600"/>
+      </w:tblGrid>
+      <w:tr>
+        <w:trPr>
+          <w:cnfStyle w:val="100000000000" w:firstRow="1" w:lastRow="0" w:firstColumn="0" w:lastColumn="0" w:oddVBand="0" w:evenVBand="0" w:oddHBand="0" w:evenHBand="0" w:firstRowFirstColumn="0" w:firstRowLastColumn="0" w:lastRowFirstColumn="0" w:lastRowLastColumn="0"/>
+          <w:trHeight w:val="277"/>
+        </w:trPr>
+        <w:tc>
+          <w:tcPr>
+            <w:cnfStyle w:val="001000000000" w:firstRow="0" w:lastRow="0" w:firstColumn="1" w:lastColumn="0" w:oddVBand="0" w:evenVBand="0" w:oddHBand="0" w:evenHBand="0" w:firstRowFirstColumn="0" w:firstRowLastColumn="0" w:lastRowFirstColumn="0" w:lastRowLastColumn="0"/>
+            <w:tcW w:w="1600" w:type="dxa"/>
+          </w:tcPr>
+          <w:p>
+            <w:r>
+              <w:t>ID</w:t>
+            </w:r>
+          </w:p>
+        </w:tc>
+        <w:tc>
+          <w:tcPr>
+            <w:tcW w:w="1600" w:type="dxa"/>
+          </w:tcPr>
+          <w:p>
+            <w:pPr>
+              <w:cnfStyle w:val="100000000000" w:firstRow="1" w:lastRow="0" w:firstColumn="0" w:lastColumn="0" w:oddVBand="0" w:evenVBand="0" w:oddHBand="0" w:evenHBand="0" w:firstRowFirstColumn="0" w:firstRowLastColumn="0" w:lastRowFirstColumn="0" w:lastRowLastColumn="0"/>
+            </w:pPr>
+            <w:r>
+              <w:t>Nom</w:t>
+            </w:r>
+          </w:p>
+        </w:tc>
+        <w:tc>
+          <w:tcPr>
+            <w:tcW w:w="1600" w:type="dxa"/>
+          </w:tcPr>
+          <w:p>
+            <w:pPr>
+              <w:cnfStyle w:val="100000000000" w:firstRow="1" w:lastRow="0" w:firstColumn="0" w:lastColumn="0" w:oddVBand="0" w:evenVBand="0" w:oddHBand="0" w:evenHBand="0" w:firstRowFirstColumn="0" w:firstRowLastColumn="0" w:lastRowFirstColumn="0" w:lastRowLastColumn="0"/>
+            </w:pPr>
+            <w:r>
+              <w:t>Salaire</w:t>
+            </w:r>
+          </w:p>
+        </w:tc>
+      </w:tr>
+      <w:tr>
+        <w:trPr>
+          <w:cnfStyle w:val="000000100000" w:firstRow="0" w:lastRow="0" w:firstColumn="0" w:lastColumn="0" w:oddVBand="0" w:evenVBand="0" w:oddHBand="1" w:evenHBand="0" w:firstRowFirstColumn="0" w:firstRowLastColumn="0" w:lastRowFirstColumn="0" w:lastRowLastColumn="0"/>
+          <w:trHeight w:val="277"/>
+        </w:trPr>
+        <w:tc>
+          <w:tcPr>
+            <w:cnfStyle w:val="001000000000" w:firstRow="0" w:lastRow="0" w:firstColumn="1" w:lastColumn="0" w:oddVBand="0" w:evenVBand="0" w:oddHBand="0" w:evenHBand="0" w:firstRowFirstColumn="0" w:firstRowLastColumn="0" w:lastRowFirstColumn="0" w:lastRowLastColumn="0"/>
+            <w:tcW w:w="1600" w:type="dxa"/>
+            <w:tcBorders>
+              <w:top w:val="none" w:sz="0" w:space="0" w:color="auto"/>
+              <w:left w:val="none" w:sz="0" w:space="0" w:color="auto"/>
+              <w:bottom w:val="none" w:sz="0" w:space="0" w:color="auto"/>
+            </w:tcBorders>
+          </w:tcPr>
+          <w:p>
+            <w:r>
+              <w:t>1</w:t>
+            </w:r>
+          </w:p>
+        </w:tc>
+        <w:tc>
+          <w:tcPr>
+            <w:tcW w:w="1600" w:type="dxa"/>
+            <w:tcBorders>
+              <w:top w:val="none" w:sz="0" w:space="0" w:color="auto"/>
+              <w:bottom w:val="none" w:sz="0" w:space="0" w:color="auto"/>
+            </w:tcBorders>
+          </w:tcPr>
+          <w:p>
+            <w:pPr>
+              <w:cnfStyle w:val="000000100000" w:firstRow="0" w:lastRow="0" w:firstColumn="0" w:lastColumn="0" w:oddVBand="0" w:evenVBand="0" w:oddHBand="1" w:evenHBand="0" w:firstRowFirstColumn="0" w:firstRowLastColumn="0" w:lastRowFirstColumn="0" w:lastRowLastColumn="0"/>
+            </w:pPr>
+            <w:r>
+              <w:t>Guillaume</w:t>
+            </w:r>
+          </w:p>
+        </w:tc>
+        <w:tc>
+          <w:tcPr>
+            <w:tcW w:w="1600" w:type="dxa"/>
+            <w:tcBorders>
+              <w:top w:val="none" w:sz="0" w:space="0" w:color="auto"/>
+              <w:bottom w:val="none" w:sz="0" w:space="0" w:color="auto"/>
+              <w:right w:val="none" w:sz="0" w:space="0" w:color="auto"/>
+            </w:tcBorders>
+          </w:tcPr>
+          <w:p>
+            <w:pPr>
+              <w:cnfStyle w:val="000000100000" w:firstRow="0" w:lastRow="0" w:firstColumn="0" w:lastColumn="0" w:oddVBand="0" w:evenVBand="0" w:oddHBand="1" w:evenHBand="0" w:firstRowFirstColumn="0" w:firstRowLastColumn="0" w:lastRowFirstColumn="0" w:lastRowLastColumn="0"/>
+            </w:pPr>
+            <w:r>
+              <w:t>20000</w:t>
+            </w:r>
+          </w:p>
+        </w:tc>
+      </w:tr>
+      <w:tr>
+        <w:trPr>
+          <w:trHeight w:val="277"/>
+        </w:trPr>
+        <w:tc>
+          <w:tcPr>
+            <w:cnfStyle w:val="001000000000" w:firstRow="0" w:lastRow="0" w:firstColumn="1" w:lastColumn="0" w:oddVBand="0" w:evenVBand="0" w:oddHBand="0" w:evenHBand="0" w:firstRowFirstColumn="0" w:firstRowLastColumn="0" w:lastRowFirstColumn="0" w:lastRowLastColumn="0"/>
+            <w:tcW w:w="1600" w:type="dxa"/>
+          </w:tcPr>
+          <w:p>
+            <w:r>
+              <w:t>2</w:t>
+            </w:r>
+          </w:p>
+        </w:tc>
+        <w:tc>
+          <w:tcPr>
+            <w:tcW w:w="1600" w:type="dxa"/>
+          </w:tcPr>
+          <w:p>
+            <w:pPr>
+              <w:cnfStyle w:val="000000000000" w:firstRow="0" w:lastRow="0" w:firstColumn="0" w:lastColumn="0" w:oddVBand="0" w:evenVBand="0" w:oddHBand="0" w:evenHBand="0" w:firstRowFirstColumn="0" w:firstRowLastColumn="0" w:lastRowFirstColumn="0" w:lastRowLastColumn="0"/>
+            </w:pPr>
+            <w:r>
+              <w:t>Vincent</w:t>
+            </w:r>
+          </w:p>
+        </w:tc>
+        <w:tc>
+          <w:tcPr>
+            <w:tcW w:w="1600" w:type="dxa"/>
+          </w:tcPr>
+          <w:p>
+            <w:pPr>
+              <w:cnfStyle w:val="000000000000" w:firstRow="0" w:lastRow="0" w:firstColumn="0" w:lastColumn="0" w:oddVBand="0" w:evenVBand="0" w:oddHBand="0" w:evenHBand="0" w:firstRowFirstColumn="0" w:firstRowLastColumn="0" w:lastRowFirstColumn="0" w:lastRowLastColumn="0"/>
+            </w:pPr>
+            <w:r>
+              <w:t>30000</w:t>
+            </w:r>
+          </w:p>
+        </w:tc>
+      </w:tr>
+      <w:tr>
+        <w:trPr>
+          <w:cnfStyle w:val="000000100000" w:firstRow="0" w:lastRow="0" w:firstColumn="0" w:lastColumn="0" w:oddVBand="0" w:evenVBand="0" w:oddHBand="1" w:evenHBand="0" w:firstRowFirstColumn="0" w:firstRowLastColumn="0" w:lastRowFirstColumn="0" w:lastRowLastColumn="0"/>
+          <w:trHeight w:val="277"/>
+        </w:trPr>
+        <w:tc>
+          <w:tcPr>
+            <w:cnfStyle w:val="001000000000" w:firstRow="0" w:lastRow="0" w:firstColumn="1" w:lastColumn="0" w:oddVBand="0" w:evenVBand="0" w:oddHBand="0" w:evenHBand="0" w:firstRowFirstColumn="0" w:firstRowLastColumn="0" w:lastRowFirstColumn="0" w:lastRowLastColumn="0"/>
+            <w:tcW w:w="1600" w:type="dxa"/>
+            <w:tcBorders>
+              <w:top w:val="none" w:sz="0" w:space="0" w:color="auto"/>
+              <w:left w:val="none" w:sz="0" w:space="0" w:color="auto"/>
+              <w:bottom w:val="none" w:sz="0" w:space="0" w:color="auto"/>
+            </w:tcBorders>
+          </w:tcPr>
+          <w:p>
+            <w:r>
+              <w:t>3</w:t>
+            </w:r>
+          </w:p>
+        </w:tc>
+        <w:tc>
+          <w:tcPr>
+            <w:tcW w:w="1600" w:type="dxa"/>
+            <w:tcBorders>
+              <w:top w:val="none" w:sz="0" w:space="0" w:color="auto"/>
+              <w:bottom w:val="none" w:sz="0" w:space="0" w:color="auto"/>
+            </w:tcBorders>
+          </w:tcPr>
+          <w:p>
+            <w:pPr>
+              <w:cnfStyle w:val="000000100000" w:firstRow="0" w:lastRow="0" w:firstColumn="0" w:lastColumn="0" w:oddVBand="0" w:evenVBand="0" w:oddHBand="1" w:evenHBand="0" w:firstRowFirstColumn="0" w:firstRowLastColumn="0" w:lastRowFirstColumn="0" w:lastRowLastColumn="0"/>
+            </w:pPr>
+            <w:r>
+              <w:t>Thomas</w:t>
+            </w:r>
+          </w:p>
+        </w:tc>
+        <w:tc>
+          <w:tcPr>
+            <w:tcW w:w="1600" w:type="dxa"/>
+            <w:tcBorders>
+              <w:top w:val="none" w:sz="0" w:space="0" w:color="auto"/>
+              <w:bottom w:val="none" w:sz="0" w:space="0" w:color="auto"/>
+              <w:right w:val="none" w:sz="0" w:space="0" w:color="auto"/>
+            </w:tcBorders>
+          </w:tcPr>
+          <w:p>
+            <w:pPr>
+              <w:cnfStyle w:val="000000100000" w:firstRow="0" w:lastRow="0" w:firstColumn="0" w:lastColumn="0" w:oddVBand="0" w:evenVBand="0" w:oddHBand="1" w:evenHBand="0" w:firstRowFirstColumn="0" w:firstRowLastColumn="0" w:lastRowFirstColumn="0" w:lastRowLastColumn="0"/>
+            </w:pPr>
+            <w:r>
+              <w:t>40000</w:t>
+            </w:r>
+          </w:p>
+        </w:tc>
+      </w:tr>
+      <w:tr>
+        <w:trPr>
+          <w:trHeight w:val="277"/>
+        </w:trPr>
+        <w:tc>
+          <w:tcPr>
+            <w:cnfStyle w:val="001000000000" w:firstRow="0" w:lastRow="0" w:firstColumn="1" w:lastColumn="0" w:oddVBand="0" w:evenVBand="0" w:oddHBand="0" w:evenHBand="0" w:firstRowFirstColumn="0" w:firstRowLastColumn="0" w:lastRowFirstColumn="0" w:lastRowLastColumn="0"/>
+            <w:tcW w:w="1600" w:type="dxa"/>
+          </w:tcPr>
+          <w:p>
+            <w:r>
+              <w:t>4</w:t>
+            </w:r>
+          </w:p>
+        </w:tc>
+        <w:tc>
+          <w:tcPr>
+            <w:tcW w:w="1600" w:type="dxa"/>
+          </w:tcPr>
+          <w:p>
+            <w:pPr>
+              <w:cnfStyle w:val="000000000000" w:firstRow="0" w:lastRow="0" w:firstColumn="0" w:lastColumn="0" w:oddVBand="0" w:evenVBand="0" w:oddHBand="0" w:evenHBand="0" w:firstRowFirstColumn="0" w:firstRowLastColumn="0" w:lastRowFirstColumn="0" w:lastRowLastColumn="0"/>
+            </w:pPr>
+            <w:r>
+              <w:t>Julie</w:t>
+            </w:r>
+          </w:p>
+        </w:tc>
+        <w:tc>
+          <w:tcPr>
+            <w:tcW w:w="1600" w:type="dxa"/>
+          </w:tcPr>
+          <w:p>
+            <w:pPr>
+              <w:cnfStyle w:val="000000000000" w:firstRow="0" w:lastRow="0" w:firstColumn="0" w:lastColumn="0" w:oddVBand="0" w:evenVBand="0" w:oddHBand="0" w:evenHBand="0" w:firstRowFirstColumn="0" w:firstRowLastColumn="0" w:lastRowFirstColumn="0" w:lastRowLastColumn="0"/>
+            </w:pPr>
+            <w:r>
+              <w:t>100000</w:t>
+            </w:r>
+          </w:p>
+        </w:tc>
+      </w:tr>
+    </w:tbl>
+    <w:p/>
+    <w:p>
+      <w:pPr>
+        <w:pStyle w:val="Lgende"/>
+        <w:keepNext/>
+      </w:pPr>
+      <w:r>
+        <w:t xml:space="preserve">CLIENT </w:t>
+      </w:r>
+    </w:p>
+    <w:tbl>
+      <w:tblPr>
+        <w:tblStyle w:val="Listeclaire-Accent1"/>
+        <w:tblW w:w="4398" w:type="dxa"/>
+        <w:tblBorders>
+          <w:top w:val="single" w:sz="4" w:space="0" w:color="auto"/>
+          <w:left w:val="single" w:sz="4" w:space="0" w:color="auto"/>
+          <w:bottom w:val="single" w:sz="4" w:space="0" w:color="auto"/>
+          <w:right w:val="single" w:sz="4" w:space="0" w:color="auto"/>
+          <w:insideH w:val="single" w:sz="4" w:space="0" w:color="auto"/>
+          <w:insideV w:val="single" w:sz="4" w:space="0" w:color="auto"/>
+        </w:tblBorders>
+        <w:tblLook w:val="04A0" w:firstRow="1" w:lastRow="0" w:firstColumn="1" w:lastColumn="0" w:noHBand="0" w:noVBand="1"/>
+      </w:tblPr>
+      <w:tblGrid>
+        <w:gridCol w:w="1399"/>
+        <w:gridCol w:w="1445"/>
+        <w:gridCol w:w="1554"/>
+      </w:tblGrid>
+      <w:tr>
+        <w:trPr>
+          <w:cnfStyle w:val="100000000000" w:firstRow="1" w:lastRow="0" w:firstColumn="0" w:lastColumn="0" w:oddVBand="0" w:evenVBand="0" w:oddHBand="0" w:evenHBand="0" w:firstRowFirstColumn="0" w:firstRowLastColumn="0" w:lastRowFirstColumn="0" w:lastRowLastColumn="0"/>
+          <w:trHeight w:val="259"/>
+        </w:trPr>
+        <w:tc>
+          <w:tcPr>
+            <w:cnfStyle w:val="001000000000" w:firstRow="0" w:lastRow="0" w:firstColumn="1" w:lastColumn="0" w:oddVBand="0" w:evenVBand="0" w:oddHBand="0" w:evenHBand="0" w:firstRowFirstColumn="0" w:firstRowLastColumn="0" w:lastRowFirstColumn="0" w:lastRowLastColumn="0"/>
+            <w:tcW w:w="1399" w:type="dxa"/>
+          </w:tcPr>
+          <w:p>
+            <w:r>
+              <w:t>ID</w:t>
+            </w:r>
+          </w:p>
+        </w:tc>
+        <w:tc>
+          <w:tcPr>
+            <w:tcW w:w="1445" w:type="dxa"/>
+          </w:tcPr>
+          <w:p>
+            <w:pPr>
+              <w:cnfStyle w:val="100000000000" w:firstRow="1" w:lastRow="0" w:firstColumn="0" w:lastColumn="0" w:oddVBand="0" w:evenVBand="0" w:oddHBand="0" w:evenHBand="0" w:firstRowFirstColumn="0" w:firstRowLastColumn="0" w:lastRowFirstColumn="0" w:lastRowLastColumn="0"/>
+            </w:pPr>
+            <w:r>
+              <w:t>Nom</w:t>
+            </w:r>
+          </w:p>
+        </w:tc>
+        <w:tc>
+          <w:tcPr>
+            <w:tcW w:w="1554" w:type="dxa"/>
+          </w:tcPr>
+          <w:p>
+            <w:pPr>
+              <w:cnfStyle w:val="100000000000" w:firstRow="1" w:lastRow="0" w:firstColumn="0" w:lastColumn="0" w:oddVBand="0" w:evenVBand="0" w:oddHBand="0" w:evenHBand="0" w:firstRowFirstColumn="0" w:firstRowLastColumn="0" w:lastRowFirstColumn="0" w:lastRowLastColumn="0"/>
+            </w:pPr>
+            <w:r>
+              <w:t>Ville</w:t>
+            </w:r>
+          </w:p>
+        </w:tc>
+      </w:tr>
+      <w:tr>
+        <w:trPr>
+          <w:cnfStyle w:val="000000100000" w:firstRow="0" w:lastRow="0" w:firstColumn="0" w:lastColumn="0" w:oddVBand="0" w:evenVBand="0" w:oddHBand="1" w:evenHBand="0" w:firstRowFirstColumn="0" w:firstRowLastColumn="0" w:lastRowFirstColumn="0" w:lastRowLastColumn="0"/>
+          <w:trHeight w:val="271"/>
+        </w:trPr>
+        <w:tc>
+          <w:tcPr>
+            <w:cnfStyle w:val="001000000000" w:firstRow="0" w:lastRow="0" w:firstColumn="1" w:lastColumn="0" w:oddVBand="0" w:evenVBand="0" w:oddHBand="0" w:evenHBand="0" w:firstRowFirstColumn="0" w:firstRowLastColumn="0" w:lastRowFirstColumn="0" w:lastRowLastColumn="0"/>
+            <w:tcW w:w="1399" w:type="dxa"/>
+          </w:tcPr>
+          <w:p>
+            <w:r>
+              <w:t>1</w:t>
+            </w:r>
+          </w:p>
+        </w:tc>
+        <w:tc>
+          <w:tcPr>
+            <w:tcW w:w="1445" w:type="dxa"/>
+          </w:tcPr>
+          <w:p>
+            <w:pPr>
+              <w:cnfStyle w:val="000000100000" w:firstRow="0" w:lastRow="0" w:firstColumn="0" w:lastColumn="0" w:oddVBand="0" w:evenVBand="0" w:oddHBand="1" w:evenHBand="0" w:firstRowFirstColumn="0" w:firstRowLastColumn="0" w:lastRowFirstColumn="0" w:lastRowLastColumn="0"/>
+            </w:pPr>
+            <w:r>
+              <w:t>UEM</w:t>
+            </w:r>
+          </w:p>
+        </w:tc>
+        <w:tc>
+          <w:tcPr>
+            <w:tcW w:w="1554" w:type="dxa"/>
+          </w:tcPr>
+          <w:p>
+            <w:pPr>
+              <w:cnfStyle w:val="000000100000" w:firstRow="0" w:lastRow="0" w:firstColumn="0" w:lastColumn="0" w:oddVBand="0" w:evenVBand="0" w:oddHBand="1" w:evenHBand="0" w:firstRowFirstColumn="0" w:firstRowLastColumn="0" w:lastRowFirstColumn="0" w:lastRowLastColumn="0"/>
+            </w:pPr>
+            <w:r>
+              <w:t>Metz</w:t>
+            </w:r>
+          </w:p>
+        </w:tc>
+      </w:tr>
+      <w:tr>
+        <w:trPr>
+          <w:trHeight w:val="259"/>
+        </w:trPr>
+        <w:tc>
+          <w:tcPr>
+            <w:cnfStyle w:val="001000000000" w:firstRow="0" w:lastRow="0" w:firstColumn="1" w:lastColumn="0" w:oddVBand="0" w:evenVBand="0" w:oddHBand="0" w:evenHBand="0" w:firstRowFirstColumn="0" w:firstRowLastColumn="0" w:lastRowFirstColumn="0" w:lastRowLastColumn="0"/>
+            <w:tcW w:w="1399" w:type="dxa"/>
+          </w:tcPr>
+          <w:p>
+            <w:r>
+              <w:t>2</w:t>
+            </w:r>
+          </w:p>
+        </w:tc>
+        <w:tc>
+          <w:tcPr>
+            <w:tcW w:w="1445" w:type="dxa"/>
+          </w:tcPr>
+          <w:p>
+            <w:pPr>
+              <w:cnfStyle w:val="000000000000" w:firstRow="0" w:lastRow="0" w:firstColumn="0" w:lastColumn="0" w:oddVBand="0" w:evenVBand="0" w:oddHBand="0" w:evenHBand="0" w:firstRowFirstColumn="0" w:firstRowLastColumn="0" w:lastRowFirstColumn="0" w:lastRowLastColumn="0"/>
+            </w:pPr>
+            <w:r>
+              <w:t>ES</w:t>
+            </w:r>
+          </w:p>
+        </w:tc>
+        <w:tc>
+          <w:tcPr>
+            <w:tcW w:w="1554" w:type="dxa"/>
+          </w:tcPr>
+          <w:p>
+            <w:pPr>
+              <w:cnfStyle w:val="000000000000" w:firstRow="0" w:lastRow="0" w:firstColumn="0" w:lastColumn="0" w:oddVBand="0" w:evenVBand="0" w:oddHBand="0" w:evenHBand="0" w:firstRowFirstColumn="0" w:firstRowLastColumn="0" w:lastRowFirstColumn="0" w:lastRowLastColumn="0"/>
+            </w:pPr>
+            <w:r>
+              <w:t>Strasbourg</w:t>
+            </w:r>
+          </w:p>
+        </w:tc>
+      </w:tr>
+      <w:tr>
+        <w:trPr>
+          <w:cnfStyle w:val="000000100000" w:firstRow="0" w:lastRow="0" w:firstColumn="0" w:lastColumn="0" w:oddVBand="0" w:evenVBand="0" w:oddHBand="1" w:evenHBand="0" w:firstRowFirstColumn="0" w:firstRowLastColumn="0" w:lastRowFirstColumn="0" w:lastRowLastColumn="0"/>
+          <w:trHeight w:val="259"/>
+        </w:trPr>
+        <w:tc>
+          <w:tcPr>
+            <w:cnfStyle w:val="001000000000" w:firstRow="0" w:lastRow="0" w:firstColumn="1" w:lastColumn="0" w:oddVBand="0" w:evenVBand="0" w:oddHBand="0" w:evenHBand="0" w:firstRowFirstColumn="0" w:firstRowLastColumn="0" w:lastRowFirstColumn="0" w:lastRowLastColumn="0"/>
+            <w:tcW w:w="1399" w:type="dxa"/>
+          </w:tcPr>
+          <w:p>
+            <w:r>
+              <w:t>3</w:t>
+            </w:r>
+          </w:p>
+        </w:tc>
+        <w:tc>
+          <w:tcPr>
+            <w:tcW w:w="1445" w:type="dxa"/>
+          </w:tcPr>
+          <w:p>
+            <w:pPr>
+              <w:cnfStyle w:val="000000100000" w:firstRow="0" w:lastRow="0" w:firstColumn="0" w:lastColumn="0" w:oddVBand="0" w:evenVBand="0" w:oddHBand="1" w:evenHBand="0" w:firstRowFirstColumn="0" w:firstRowLastColumn="0" w:lastRowFirstColumn="0" w:lastRowLastColumn="0"/>
+            </w:pPr>
+            <w:r>
+              <w:t>EDF</w:t>
+            </w:r>
+          </w:p>
+        </w:tc>
+        <w:tc>
+          <w:tcPr>
+            <w:tcW w:w="1554" w:type="dxa"/>
+          </w:tcPr>
+          <w:p>
+            <w:pPr>
+              <w:cnfStyle w:val="000000100000" w:firstRow="0" w:lastRow="0" w:firstColumn="0" w:lastColumn="0" w:oddVBand="0" w:evenVBand="0" w:oddHBand="1" w:evenHBand="0" w:firstRowFirstColumn="0" w:firstRowLastColumn="0" w:lastRowFirstColumn="0" w:lastRowLastColumn="0"/>
+            </w:pPr>
+            <w:r>
+              <w:t>Paris</w:t>
+            </w:r>
+          </w:p>
+        </w:tc>
+      </w:tr>
+      <w:tr>
+        <w:trPr>
+          <w:trHeight w:val="285"/>
+        </w:trPr>
+        <w:tc>
+          <w:tcPr>
+            <w:cnfStyle w:val="001000000000" w:firstRow="0" w:lastRow="0" w:firstColumn="1" w:lastColumn="0" w:oddVBand="0" w:evenVBand="0" w:oddHBand="0" w:evenHBand="0" w:firstRowFirstColumn="0" w:firstRowLastColumn="0" w:lastRowFirstColumn="0" w:lastRowLastColumn="0"/>
+            <w:tcW w:w="1399" w:type="dxa"/>
+          </w:tcPr>
+          <w:p>
+            <w:r>
+              <w:t>4</w:t>
+            </w:r>
+          </w:p>
+        </w:tc>
+        <w:tc>
+          <w:tcPr>
+            <w:tcW w:w="1445" w:type="dxa"/>
+          </w:tcPr>
+          <w:p>
+            <w:pPr>
+              <w:cnfStyle w:val="000000000000" w:firstRow="0" w:lastRow="0" w:firstColumn="0" w:lastColumn="0" w:oddVBand="0" w:evenVBand="0" w:oddHBand="0" w:evenHBand="0" w:firstRowFirstColumn="0" w:firstRowLastColumn="0" w:lastRowFirstColumn="0" w:lastRowLastColumn="0"/>
+            </w:pPr>
+            <w:r>
+              <w:t>GEG</w:t>
+            </w:r>
+          </w:p>
+        </w:tc>
+        <w:tc>
+          <w:tcPr>
+            <w:tcW w:w="1554" w:type="dxa"/>
+          </w:tcPr>
+          <w:p>
+            <w:pPr>
+              <w:keepNext/>
+              <w:cnfStyle w:val="000000000000" w:firstRow="0" w:lastRow="0" w:firstColumn="0" w:lastColumn="0" w:oddVBand="0" w:evenVBand="0" w:oddHBand="0" w:evenHBand="0" w:firstRowFirstColumn="0" w:firstRowLastColumn="0" w:lastRowFirstColumn="0" w:lastRowLastColumn="0"/>
+            </w:pPr>
+            <w:r>
+              <w:t>Grenoble</w:t>
+            </w:r>
+          </w:p>
+        </w:tc>
+      </w:tr>
+    </w:tbl>
     <w:p>
       <w:pPr>
         <w:pStyle w:val="Titre1"/>
       </w:pPr>
+    </w:p>
+    <w:p>
+      <w:pPr>
+        <w:sectPr>
+          <w:type w:val="continuous"/>
+          <w:pgSz w:w="11900" w:h="16840"/>
+          <w:pgMar w:top="1417" w:right="1417" w:bottom="1417" w:left="1417" w:header="708" w:footer="708" w:gutter="0"/>
+          <w:cols w:num="2" w:space="708"/>
+          <w:docGrid w:linePitch="360"/>
+        </w:sectPr>
+      </w:pPr>
+    </w:p>
+    <w:p>
+      <w:pPr>
+        <w:pStyle w:val="Lgende"/>
+        <w:keepNext/>
+      </w:pPr>
+      <w:r>
+        <w:t xml:space="preserve">CORRECTIF </w:t>
+      </w:r>
+    </w:p>
+    <w:tbl>
+      <w:tblPr>
+        <w:tblStyle w:val="Listeclaire-Accent1"/>
+        <w:tblW w:w="0" w:type="auto"/>
+        <w:tblBorders>
+          <w:top w:val="single" w:sz="4" w:space="0" w:color="auto"/>
+          <w:left w:val="single" w:sz="4" w:space="0" w:color="auto"/>
+          <w:bottom w:val="single" w:sz="4" w:space="0" w:color="auto"/>
+          <w:right w:val="single" w:sz="4" w:space="0" w:color="auto"/>
+          <w:insideH w:val="single" w:sz="4" w:space="0" w:color="auto"/>
+          <w:insideV w:val="single" w:sz="4" w:space="0" w:color="auto"/>
+        </w:tblBorders>
+        <w:tblLook w:val="04A0" w:firstRow="1" w:lastRow="0" w:firstColumn="1" w:lastColumn="0" w:noHBand="0" w:noVBand="1"/>
+      </w:tblPr>
+      <w:tblGrid>
+        <w:gridCol w:w="3068"/>
+        <w:gridCol w:w="3069"/>
+        <w:gridCol w:w="3069"/>
+      </w:tblGrid>
+      <w:tr>
+        <w:trPr>
+          <w:cnfStyle w:val="100000000000" w:firstRow="1" w:lastRow="0" w:firstColumn="0" w:lastColumn="0" w:oddVBand="0" w:evenVBand="0" w:oddHBand="0" w:evenHBand="0" w:firstRowFirstColumn="0" w:firstRowLastColumn="0" w:lastRowFirstColumn="0" w:lastRowLastColumn="0"/>
+        </w:trPr>
+        <w:tc>
+          <w:tcPr>
+            <w:cnfStyle w:val="001000000000" w:firstRow="0" w:lastRow="0" w:firstColumn="1" w:lastColumn="0" w:oddVBand="0" w:evenVBand="0" w:oddHBand="0" w:evenHBand="0" w:firstRowFirstColumn="0" w:firstRowLastColumn="0" w:lastRowFirstColumn="0" w:lastRowLastColumn="0"/>
+            <w:tcW w:w="3068" w:type="dxa"/>
+          </w:tcPr>
+          <w:p>
+            <w:r>
+              <w:t>DEVELOPPEUR_ID</w:t>
+            </w:r>
+          </w:p>
+        </w:tc>
+        <w:tc>
+          <w:tcPr>
+            <w:tcW w:w="3069" w:type="dxa"/>
+          </w:tcPr>
+          <w:p>
+            <w:pPr>
+              <w:cnfStyle w:val="100000000000" w:firstRow="1" w:lastRow="0" w:firstColumn="0" w:lastColumn="0" w:oddVBand="0" w:evenVBand="0" w:oddHBand="0" w:evenHBand="0" w:firstRowFirstColumn="0" w:firstRowLastColumn="0" w:lastRowFirstColumn="0" w:lastRowLastColumn="0"/>
+            </w:pPr>
+            <w:r>
+              <w:t>CLIENT_ID</w:t>
+            </w:r>
+          </w:p>
+        </w:tc>
+        <w:tc>
+          <w:tcPr>
+            <w:tcW w:w="3069" w:type="dxa"/>
+          </w:tcPr>
+          <w:p>
+            <w:pPr>
+              <w:cnfStyle w:val="100000000000" w:firstRow="1" w:lastRow="0" w:firstColumn="0" w:lastColumn="0" w:oddVBand="0" w:evenVBand="0" w:oddHBand="0" w:evenHBand="0" w:firstRowFirstColumn="0" w:firstRowLastColumn="0" w:lastRowFirstColumn="0" w:lastRowLastColumn="0"/>
+            </w:pPr>
+            <w:r>
+              <w:t>DATE</w:t>
+            </w:r>
+          </w:p>
+        </w:tc>
+      </w:tr>
+      <w:tr>
+        <w:trPr>
+          <w:cnfStyle w:val="000000100000" w:firstRow="0" w:lastRow="0" w:firstColumn="0" w:lastColumn="0" w:oddVBand="0" w:evenVBand="0" w:oddHBand="1" w:evenHBand="0" w:firstRowFirstColumn="0" w:firstRowLastColumn="0" w:lastRowFirstColumn="0" w:lastRowLastColumn="0"/>
+        </w:trPr>
+        <w:tc>
+          <w:tcPr>
+            <w:cnfStyle w:val="001000000000" w:firstRow="0" w:lastRow="0" w:firstColumn="1" w:lastColumn="0" w:oddVBand="0" w:evenVBand="0" w:oddHBand="0" w:evenHBand="0" w:firstRowFirstColumn="0" w:firstRowLastColumn="0" w:lastRowFirstColumn="0" w:lastRowLastColumn="0"/>
+            <w:tcW w:w="3068" w:type="dxa"/>
+            <w:tcBorders>
+              <w:top w:val="none" w:sz="0" w:space="0" w:color="auto"/>
+              <w:left w:val="none" w:sz="0" w:space="0" w:color="auto"/>
+              <w:bottom w:val="none" w:sz="0" w:space="0" w:color="auto"/>
+            </w:tcBorders>
+          </w:tcPr>
+          <w:p>
+            <w:pPr>
+              <w:tabs>
+                <w:tab w:val="center" w:pos="1426"/>
+              </w:tabs>
+              <w:rPr>
+                <w:b w:val="0"/>
+              </w:rPr>
+            </w:pPr>
+            <w:r>
+              <w:rPr>
+                <w:b w:val="0"/>
+              </w:rPr>
+              <w:t>2</w:t>
+            </w:r>
+          </w:p>
+        </w:tc>
+        <w:tc>
+          <w:tcPr>
+            <w:tcW w:w="3069" w:type="dxa"/>
+            <w:tcBorders>
+              <w:top w:val="none" w:sz="0" w:space="0" w:color="auto"/>
+              <w:bottom w:val="none" w:sz="0" w:space="0" w:color="auto"/>
+            </w:tcBorders>
+          </w:tcPr>
+          <w:p>
+            <w:pPr>
+              <w:cnfStyle w:val="000000100000" w:firstRow="0" w:lastRow="0" w:firstColumn="0" w:lastColumn="0" w:oddVBand="0" w:evenVBand="0" w:oddHBand="1" w:evenHBand="0" w:firstRowFirstColumn="0" w:firstRowLastColumn="0" w:lastRowFirstColumn="0" w:lastRowLastColumn="0"/>
+            </w:pPr>
+            <w:r>
+              <w:t>3</w:t>
+            </w:r>
+          </w:p>
+        </w:tc>
+        <w:tc>
+          <w:tcPr>
+            <w:tcW w:w="3069" w:type="dxa"/>
+            <w:tcBorders>
+              <w:top w:val="none" w:sz="0" w:space="0" w:color="auto"/>
+              <w:bottom w:val="none" w:sz="0" w:space="0" w:color="auto"/>
+              <w:right w:val="none" w:sz="0" w:space="0" w:color="auto"/>
+            </w:tcBorders>
+          </w:tcPr>
+          <w:p>
+            <w:pPr>
+              <w:cnfStyle w:val="000000100000" w:firstRow="0" w:lastRow="0" w:firstColumn="0" w:lastColumn="0" w:oddVBand="0" w:evenVBand="0" w:oddHBand="1" w:evenHBand="0" w:firstRowFirstColumn="0" w:firstRowLastColumn="0" w:lastRowFirstColumn="0" w:lastRowLastColumn="0"/>
+            </w:pPr>
+            <w:r>
+              <w:t>1/10/2015</w:t>
+            </w:r>
+          </w:p>
+        </w:tc>
+      </w:tr>
+      <w:tr>
+        <w:tc>
+          <w:tcPr>
+            <w:cnfStyle w:val="001000000000" w:firstRow="0" w:lastRow="0" w:firstColumn="1" w:lastColumn="0" w:oddVBand="0" w:evenVBand="0" w:oddHBand="0" w:evenHBand="0" w:firstRowFirstColumn="0" w:firstRowLastColumn="0" w:lastRowFirstColumn="0" w:lastRowLastColumn="0"/>
+            <w:tcW w:w="3068" w:type="dxa"/>
+          </w:tcPr>
+          <w:p>
+            <w:pPr>
+              <w:rPr>
+                <w:b w:val="0"/>
+              </w:rPr>
+            </w:pPr>
+            <w:r>
+              <w:rPr>
+                <w:b w:val="0"/>
+              </w:rPr>
+              <w:t>2</w:t>
+            </w:r>
+          </w:p>
+        </w:tc>
+        <w:tc>
+          <w:tcPr>
+            <w:tcW w:w="3069" w:type="dxa"/>
+          </w:tcPr>
+          <w:p>
+            <w:pPr>
+              <w:cnfStyle w:val="000000000000" w:firstRow="0" w:lastRow="0" w:firstColumn="0" w:lastColumn="0" w:oddVBand="0" w:evenVBand="0" w:oddHBand="0" w:evenHBand="0" w:firstRowFirstColumn="0" w:firstRowLastColumn="0" w:lastRowFirstColumn="0" w:lastRowLastColumn="0"/>
+            </w:pPr>
+            <w:r>
+              <w:t>4</w:t>
+            </w:r>
+          </w:p>
+        </w:tc>
+        <w:tc>
+          <w:tcPr>
+            <w:tcW w:w="3069" w:type="dxa"/>
+          </w:tcPr>
+          <w:p>
+            <w:pPr>
+              <w:cnfStyle w:val="000000000000" w:firstRow="0" w:lastRow="0" w:firstColumn="0" w:lastColumn="0" w:oddVBand="0" w:evenVBand="0" w:oddHBand="0" w:evenHBand="0" w:firstRowFirstColumn="0" w:firstRowLastColumn="0" w:lastRowFirstColumn="0" w:lastRowLastColumn="0"/>
+            </w:pPr>
+            <w:r>
+              <w:t>2/10/2015</w:t>
+            </w:r>
+          </w:p>
+        </w:tc>
+      </w:tr>
+      <w:tr>
+        <w:trPr>
+          <w:cnfStyle w:val="000000100000" w:firstRow="0" w:lastRow="0" w:firstColumn="0" w:lastColumn="0" w:oddVBand="0" w:evenVBand="0" w:oddHBand="1" w:evenHBand="0" w:firstRowFirstColumn="0" w:firstRowLastColumn="0" w:lastRowFirstColumn="0" w:lastRowLastColumn="0"/>
+        </w:trPr>
+        <w:tc>
+          <w:tcPr>
+            <w:cnfStyle w:val="001000000000" w:firstRow="0" w:lastRow="0" w:firstColumn="1" w:lastColumn="0" w:oddVBand="0" w:evenVBand="0" w:oddHBand="0" w:evenHBand="0" w:firstRowFirstColumn="0" w:firstRowLastColumn="0" w:lastRowFirstColumn="0" w:lastRowLastColumn="0"/>
+            <w:tcW w:w="3068" w:type="dxa"/>
+            <w:tcBorders>
+              <w:top w:val="none" w:sz="0" w:space="0" w:color="auto"/>
+              <w:left w:val="none" w:sz="0" w:space="0" w:color="auto"/>
+              <w:bottom w:val="none" w:sz="0" w:space="0" w:color="auto"/>
+            </w:tcBorders>
+          </w:tcPr>
+          <w:p>
+            <w:pPr>
+              <w:rPr>
+                <w:b w:val="0"/>
+              </w:rPr>
+            </w:pPr>
+            <w:r>
+              <w:rPr>
+                <w:b w:val="0"/>
+              </w:rPr>
+              <w:t>2</w:t>
+            </w:r>
+          </w:p>
+        </w:tc>
+        <w:tc>
+          <w:tcPr>
+            <w:tcW w:w="3069" w:type="dxa"/>
+            <w:tcBorders>
+              <w:top w:val="none" w:sz="0" w:space="0" w:color="auto"/>
+              <w:bottom w:val="none" w:sz="0" w:space="0" w:color="auto"/>
+            </w:tcBorders>
+          </w:tcPr>
+          <w:p>
+            <w:pPr>
+              <w:cnfStyle w:val="000000100000" w:firstRow="0" w:lastRow="0" w:firstColumn="0" w:lastColumn="0" w:oddVBand="0" w:evenVBand="0" w:oddHBand="1" w:evenHBand="0" w:firstRowFirstColumn="0" w:firstRowLastColumn="0" w:lastRowFirstColumn="0" w:lastRowLastColumn="0"/>
+            </w:pPr>
+            <w:r>
+              <w:t>1</w:t>
+            </w:r>
+          </w:p>
+        </w:tc>
+        <w:tc>
+          <w:tcPr>
+            <w:tcW w:w="3069" w:type="dxa"/>
+            <w:tcBorders>
+              <w:top w:val="none" w:sz="0" w:space="0" w:color="auto"/>
+              <w:bottom w:val="none" w:sz="0" w:space="0" w:color="auto"/>
+              <w:right w:val="none" w:sz="0" w:space="0" w:color="auto"/>
+            </w:tcBorders>
+          </w:tcPr>
+          <w:p>
+            <w:pPr>
+              <w:cnfStyle w:val="000000100000" w:firstRow="0" w:lastRow="0" w:firstColumn="0" w:lastColumn="0" w:oddVBand="0" w:evenVBand="0" w:oddHBand="1" w:evenHBand="0" w:firstRowFirstColumn="0" w:firstRowLastColumn="0" w:lastRowFirstColumn="0" w:lastRowLastColumn="0"/>
+            </w:pPr>
+            <w:r>
+              <w:t>3/10/2015</w:t>
+            </w:r>
+          </w:p>
+        </w:tc>
+      </w:tr>
+      <w:tr>
+        <w:tc>
+          <w:tcPr>
+            <w:cnfStyle w:val="001000000000" w:firstRow="0" w:lastRow="0" w:firstColumn="1" w:lastColumn="0" w:oddVBand="0" w:evenVBand="0" w:oddHBand="0" w:evenHBand="0" w:firstRowFirstColumn="0" w:firstRowLastColumn="0" w:lastRowFirstColumn="0" w:lastRowLastColumn="0"/>
+            <w:tcW w:w="3068" w:type="dxa"/>
+          </w:tcPr>
+          <w:p>
+            <w:pPr>
+              <w:rPr>
+                <w:b w:val="0"/>
+              </w:rPr>
+            </w:pPr>
+            <w:r>
+              <w:rPr>
+                <w:b w:val="0"/>
+              </w:rPr>
+              <w:t>3</w:t>
+            </w:r>
+          </w:p>
+        </w:tc>
+        <w:tc>
+          <w:tcPr>
+            <w:tcW w:w="3069" w:type="dxa"/>
+          </w:tcPr>
+          <w:p>
+            <w:pPr>
+              <w:cnfStyle w:val="000000000000" w:firstRow="0" w:lastRow="0" w:firstColumn="0" w:lastColumn="0" w:oddVBand="0" w:evenVBand="0" w:oddHBand="0" w:evenHBand="0" w:firstRowFirstColumn="0" w:firstRowLastColumn="0" w:lastRowFirstColumn="0" w:lastRowLastColumn="0"/>
+            </w:pPr>
+            <w:r>
+              <w:t>1</w:t>
+            </w:r>
+          </w:p>
+        </w:tc>
+        <w:tc>
+          <w:tcPr>
+            <w:tcW w:w="3069" w:type="dxa"/>
+          </w:tcPr>
+          <w:p>
+            <w:pPr>
+              <w:cnfStyle w:val="000000000000" w:firstRow="0" w:lastRow="0" w:firstColumn="0" w:lastColumn="0" w:oddVBand="0" w:evenVBand="0" w:oddHBand="0" w:evenHBand="0" w:firstRowFirstColumn="0" w:firstRowLastColumn="0" w:lastRowFirstColumn="0" w:lastRowLastColumn="0"/>
+            </w:pPr>
+            <w:r>
+              <w:t>3/10/2015</w:t>
+            </w:r>
+          </w:p>
+        </w:tc>
+      </w:tr>
+      <w:tr>
+        <w:trPr>
+          <w:cnfStyle w:val="000000100000" w:firstRow="0" w:lastRow="0" w:firstColumn="0" w:lastColumn="0" w:oddVBand="0" w:evenVBand="0" w:oddHBand="1" w:evenHBand="0" w:firstRowFirstColumn="0" w:firstRowLastColumn="0" w:lastRowFirstColumn="0" w:lastRowLastColumn="0"/>
+        </w:trPr>
+        <w:tc>
+          <w:tcPr>
+            <w:cnfStyle w:val="001000000000" w:firstRow="0" w:lastRow="0" w:firstColumn="1" w:lastColumn="0" w:oddVBand="0" w:evenVBand="0" w:oddHBand="0" w:evenHBand="0" w:firstRowFirstColumn="0" w:firstRowLastColumn="0" w:lastRowFirstColumn="0" w:lastRowLastColumn="0"/>
+            <w:tcW w:w="3068" w:type="dxa"/>
+            <w:tcBorders>
+              <w:top w:val="none" w:sz="0" w:space="0" w:color="auto"/>
+              <w:left w:val="none" w:sz="0" w:space="0" w:color="auto"/>
+              <w:bottom w:val="none" w:sz="0" w:space="0" w:color="auto"/>
+            </w:tcBorders>
+          </w:tcPr>
+          <w:p>
+            <w:pPr>
+              <w:rPr>
+                <w:b w:val="0"/>
+              </w:rPr>
+            </w:pPr>
+            <w:r>
+              <w:rPr>
+                <w:b w:val="0"/>
+              </w:rPr>
+              <w:t>4</w:t>
+            </w:r>
+          </w:p>
+        </w:tc>
+        <w:tc>
+          <w:tcPr>
+            <w:tcW w:w="3069" w:type="dxa"/>
+            <w:tcBorders>
+              <w:top w:val="none" w:sz="0" w:space="0" w:color="auto"/>
+              <w:bottom w:val="none" w:sz="0" w:space="0" w:color="auto"/>
+            </w:tcBorders>
+          </w:tcPr>
+          <w:p>
+            <w:pPr>
+              <w:cnfStyle w:val="000000100000" w:firstRow="0" w:lastRow="0" w:firstColumn="0" w:lastColumn="0" w:oddVBand="0" w:evenVBand="0" w:oddHBand="1" w:evenHBand="0" w:firstRowFirstColumn="0" w:firstRowLastColumn="0" w:lastRowFirstColumn="0" w:lastRowLastColumn="0"/>
+            </w:pPr>
+            <w:r>
+              <w:t>2</w:t>
+            </w:r>
+          </w:p>
+        </w:tc>
+        <w:tc>
+          <w:tcPr>
+            <w:tcW w:w="3069" w:type="dxa"/>
+            <w:tcBorders>
+              <w:top w:val="none" w:sz="0" w:space="0" w:color="auto"/>
+              <w:bottom w:val="none" w:sz="0" w:space="0" w:color="auto"/>
+              <w:right w:val="none" w:sz="0" w:space="0" w:color="auto"/>
+            </w:tcBorders>
+          </w:tcPr>
+          <w:p>
+            <w:pPr>
+              <w:cnfStyle w:val="000000100000" w:firstRow="0" w:lastRow="0" w:firstColumn="0" w:lastColumn="0" w:oddVBand="0" w:evenVBand="0" w:oddHBand="1" w:evenHBand="0" w:firstRowFirstColumn="0" w:firstRowLastColumn="0" w:lastRowFirstColumn="0" w:lastRowLastColumn="0"/>
+            </w:pPr>
+            <w:r>
+              <w:t>3/10/2015</w:t>
+            </w:r>
+          </w:p>
+        </w:tc>
+      </w:tr>
+      <w:tr>
+        <w:tc>
+          <w:tcPr>
+            <w:cnfStyle w:val="001000000000" w:firstRow="0" w:lastRow="0" w:firstColumn="1" w:lastColumn="0" w:oddVBand="0" w:evenVBand="0" w:oddHBand="0" w:evenHBand="0" w:firstRowFirstColumn="0" w:firstRowLastColumn="0" w:lastRowFirstColumn="0" w:lastRowLastColumn="0"/>
+            <w:tcW w:w="3068" w:type="dxa"/>
+          </w:tcPr>
+          <w:p>
+            <w:pPr>
+              <w:rPr>
+                <w:b w:val="0"/>
+              </w:rPr>
+            </w:pPr>
+            <w:r>
+              <w:rPr>
+                <w:b w:val="0"/>
+              </w:rPr>
+              <w:t>3</w:t>
+            </w:r>
+          </w:p>
+        </w:tc>
+        <w:tc>
+          <w:tcPr>
+            <w:tcW w:w="3069" w:type="dxa"/>
+          </w:tcPr>
+          <w:p>
+            <w:pPr>
+              <w:cnfStyle w:val="000000000000" w:firstRow="0" w:lastRow="0" w:firstColumn="0" w:lastColumn="0" w:oddVBand="0" w:evenVBand="0" w:oddHBand="0" w:evenHBand="0" w:firstRowFirstColumn="0" w:firstRowLastColumn="0" w:lastRowFirstColumn="0" w:lastRowLastColumn="0"/>
+            </w:pPr>
+            <w:r>
+              <w:t>2</w:t>
+            </w:r>
+          </w:p>
+        </w:tc>
+        <w:tc>
+          <w:tcPr>
+            <w:tcW w:w="3069" w:type="dxa"/>
+          </w:tcPr>
+          <w:p>
+            <w:pPr>
+              <w:cnfStyle w:val="000000000000" w:firstRow="0" w:lastRow="0" w:firstColumn="0" w:lastColumn="0" w:oddVBand="0" w:evenVBand="0" w:oddHBand="0" w:evenHBand="0" w:firstRowFirstColumn="0" w:firstRowLastColumn="0" w:lastRowFirstColumn="0" w:lastRowLastColumn="0"/>
+            </w:pPr>
+            <w:r>
+              <w:t>4/10/2015</w:t>
+            </w:r>
+          </w:p>
+        </w:tc>
+      </w:tr>
+      <w:tr>
+        <w:trPr>
+          <w:cnfStyle w:val="000000100000" w:firstRow="0" w:lastRow="0" w:firstColumn="0" w:lastColumn="0" w:oddVBand="0" w:evenVBand="0" w:oddHBand="1" w:evenHBand="0" w:firstRowFirstColumn="0" w:firstRowLastColumn="0" w:lastRowFirstColumn="0" w:lastRowLastColumn="0"/>
+        </w:trPr>
+        <w:tc>
+          <w:tcPr>
+            <w:cnfStyle w:val="001000000000" w:firstRow="0" w:lastRow="0" w:firstColumn="1" w:lastColumn="0" w:oddVBand="0" w:evenVBand="0" w:oddHBand="0" w:evenHBand="0" w:firstRowFirstColumn="0" w:firstRowLastColumn="0" w:lastRowFirstColumn="0" w:lastRowLastColumn="0"/>
+            <w:tcW w:w="3068" w:type="dxa"/>
+            <w:tcBorders>
+              <w:top w:val="none" w:sz="0" w:space="0" w:color="auto"/>
+              <w:left w:val="none" w:sz="0" w:space="0" w:color="auto"/>
+              <w:bottom w:val="none" w:sz="0" w:space="0" w:color="auto"/>
+            </w:tcBorders>
+          </w:tcPr>
+          <w:p>
+            <w:pPr>
+              <w:rPr>
+                <w:b w:val="0"/>
+              </w:rPr>
+            </w:pPr>
+            <w:r>
+              <w:rPr>
+                <w:b w:val="0"/>
+              </w:rPr>
+              <w:t>2</w:t>
+            </w:r>
+          </w:p>
+        </w:tc>
+        <w:tc>
+          <w:tcPr>
+            <w:tcW w:w="3069" w:type="dxa"/>
+            <w:tcBorders>
+              <w:top w:val="none" w:sz="0" w:space="0" w:color="auto"/>
+              <w:bottom w:val="none" w:sz="0" w:space="0" w:color="auto"/>
+            </w:tcBorders>
+          </w:tcPr>
+          <w:p>
+            <w:pPr>
+              <w:cnfStyle w:val="000000100000" w:firstRow="0" w:lastRow="0" w:firstColumn="0" w:lastColumn="0" w:oddVBand="0" w:evenVBand="0" w:oddHBand="1" w:evenHBand="0" w:firstRowFirstColumn="0" w:firstRowLastColumn="0" w:lastRowFirstColumn="0" w:lastRowLastColumn="0"/>
+            </w:pPr>
+            <w:r>
+              <w:t>2</w:t>
+            </w:r>
+          </w:p>
+        </w:tc>
+        <w:tc>
+          <w:tcPr>
+            <w:tcW w:w="3069" w:type="dxa"/>
+            <w:tcBorders>
+              <w:top w:val="none" w:sz="0" w:space="0" w:color="auto"/>
+              <w:bottom w:val="none" w:sz="0" w:space="0" w:color="auto"/>
+              <w:right w:val="none" w:sz="0" w:space="0" w:color="auto"/>
+            </w:tcBorders>
+          </w:tcPr>
+          <w:p>
+            <w:pPr>
+              <w:cnfStyle w:val="000000100000" w:firstRow="0" w:lastRow="0" w:firstColumn="0" w:lastColumn="0" w:oddVBand="0" w:evenVBand="0" w:oddHBand="1" w:evenHBand="0" w:firstRowFirstColumn="0" w:firstRowLastColumn="0" w:lastRowFirstColumn="0" w:lastRowLastColumn="0"/>
+            </w:pPr>
+            <w:r>
+              <w:t>4/10/2015</w:t>
+            </w:r>
+          </w:p>
+        </w:tc>
+      </w:tr>
+    </w:tbl>
+    <w:p/>
+    <w:p>
+      <w:r>
+        <w:t>Coder</w:t>
+      </w:r>
+      <w:r>
+        <w:t xml:space="preserve"> en SQL :</w:t>
+      </w:r>
+    </w:p>
+    <w:p/>
+    <w:p>
+      <w:pPr>
+        <w:pStyle w:val="Paragraphedeliste"/>
+        <w:numPr>
+          <w:ilvl w:val="0"/>
+          <w:numId w:val="5"/>
+        </w:numPr>
+      </w:pPr>
+      <w:r>
+        <w:t>Quels sont les noms des développeurs ayant livré au moins un correctif pour le client « UEM » ?</w:t>
+      </w:r>
+    </w:p>
+    <w:p>
+      <w:pPr>
+        <w:pStyle w:val="Paragraphedeliste"/>
+        <w:numPr>
+          <w:ilvl w:val="0"/>
+          <w:numId w:val="5"/>
+        </w:numPr>
+      </w:pPr>
+      <w:r>
+        <w:t>Quels sont les noms des développeurs n’ayant jamais livré de correctifs (tous clients confondus) ?</w:t>
+      </w:r>
+    </w:p>
+    <w:p>
+      <w:pPr>
+        <w:pStyle w:val="Paragraphedeliste"/>
+        <w:numPr>
+          <w:ilvl w:val="0"/>
+          <w:numId w:val="5"/>
+        </w:numPr>
+      </w:pPr>
+      <w:r>
+        <w:t>Quels sont les noms des développeurs ayant livré au moins 2 correctifs ?</w:t>
+      </w:r>
+    </w:p>
+    <w:p>
+      <w:pPr>
+        <w:pStyle w:val="Paragraphedeliste"/>
+        <w:numPr>
+          <w:ilvl w:val="0"/>
+          <w:numId w:val="5"/>
+        </w:numPr>
+      </w:pPr>
+      <w:r>
+        <w:t xml:space="preserve">Créez une table </w:t>
+      </w:r>
+      <w:r>
+        <w:rPr>
+          <w:i/>
+        </w:rPr>
+        <w:t>c</w:t>
+      </w:r>
+      <w:r>
+        <w:rPr>
+          <w:i/>
+        </w:rPr>
+        <w:t>hampion(id, nom)</w:t>
+      </w:r>
+      <w:r>
+        <w:t>, contenant les développeurs dont le salaire est supérieur</w:t>
+      </w:r>
+      <w:r>
+        <w:t xml:space="preserve"> ou égal</w:t>
+      </w:r>
+      <w:r>
+        <w:t xml:space="preserve"> à 40000.</w:t>
+      </w:r>
+    </w:p>
+    <w:p>
+      <w:pPr>
+        <w:rPr>
+          <w:rFonts w:asciiTheme="majorHAnsi" w:eastAsiaTheme="majorEastAsia" w:hAnsiTheme="majorHAnsi" w:cstheme="majorBidi"/>
+          <w:b/>
+          <w:bCs/>
+          <w:color w:val="345A8A" w:themeColor="accent1" w:themeShade="B5"/>
+          <w:sz w:val="32"/>
+          <w:szCs w:val="32"/>
+        </w:rPr>
+      </w:pPr>
+      <w:r>
+        <w:br w:type="page"/>
+      </w:r>
+    </w:p>
+    <w:p>
+      <w:pPr>
+        <w:pStyle w:val="Titre1"/>
+      </w:pPr>
       <w:r>
         <w:t>Questions ouvertes</w:t>
       </w:r>
+      <w:r>
+        <w:t xml:space="preserve"> </w:t>
+      </w:r>
+      <w:r>
+        <w:rPr>
+          <w:b w:val="0"/>
+        </w:rPr>
+        <w:t>(6 points)</w:t>
+      </w:r>
     </w:p>
     <w:p/>
     <w:p>
       <w:r>
-        <w:t xml:space="preserve">Répondez </w:t>
+        <w:t>Répondre</w:t>
+      </w:r>
+      <w:r>
+        <w:t xml:space="preserve"> </w:t>
       </w:r>
       <w:r>
         <w:t xml:space="preserve">à chaque question </w:t>
@@ -361,7 +1717,16 @@
         </w:numPr>
       </w:pPr>
       <w:r>
-        <w:t>Qu’est-ce que vous aimeriez voir changer en Java ?</w:t>
+        <w:t>Qu’</w:t>
+      </w:r>
+      <w:r>
+        <w:t>aimeriez</w:t>
+      </w:r>
+      <w:r>
+        <w:t>-vous voir changé</w:t>
+      </w:r>
+      <w:r>
+        <w:t xml:space="preserve"> en Java ?</w:t>
       </w:r>
     </w:p>
     <w:p>
@@ -373,22 +1738,25 @@
         </w:numPr>
       </w:pPr>
       <w:r>
-        <w:t>Quelle est la différence entre « == » et « equals » ?</w:t>
-      </w:r>
-    </w:p>
-    <w:p>
-      <w:pPr>
-        <w:pStyle w:val="Paragraphedeliste"/>
-        <w:ind w:left="708"/>
-        <w:rPr>
-          <w:color w:val="4F81BD" w:themeColor="accent1"/>
-        </w:rPr>
-      </w:pPr>
-      <w:r>
-        <w:rPr>
-          <w:color w:val="4F81BD" w:themeColor="accent1"/>
-        </w:rPr>
-        <w:t>Egalité vs. équivalence</w:t>
+        <w:t>Plusieurs traitemen</w:t>
+      </w:r>
+      <w:r>
+        <w:t>t</w:t>
+      </w:r>
+      <w:r>
+        <w:t xml:space="preserve">s de mon application </w:t>
+      </w:r>
+      <w:r>
+        <w:t xml:space="preserve">ont besoin de consulter des données contenues dans un objet. Pour économiser de la mémoire, on pourrait partager cet objet pour qu’il ne soit instancié qu’une seule fois. Quel </w:t>
+      </w:r>
+      <w:r>
+        <w:rPr>
+          <w:i/>
+        </w:rPr>
+        <w:t>design pattern</w:t>
+      </w:r>
+      <w:r>
+        <w:t xml:space="preserve"> utilisez-vous ?</w:t>
       </w:r>
     </w:p>
     <w:p>
@@ -400,33 +1768,55 @@
         </w:numPr>
       </w:pPr>
       <w:r>
-        <w:t xml:space="preserve">Plusieurs traitemens de mon application </w:t>
-      </w:r>
-      <w:r>
-        <w:t xml:space="preserve">ont besoin de consulter des données contenues dans un objet. Pour économiser de la mémoire, on pourrait partager cet objet pour qu’il ne soit instancié qu’une seule fois. Quel </w:t>
+        <w:t xml:space="preserve">Un objet </w:t>
       </w:r>
       <w:r>
         <w:rPr>
           <w:i/>
         </w:rPr>
-        <w:t>design pattern</w:t>
-      </w:r>
-      <w:r>
-        <w:t xml:space="preserve"> utilisez-vous ?</w:t>
-      </w:r>
-    </w:p>
-    <w:p>
-      <w:pPr>
-        <w:ind w:left="720"/>
-        <w:rPr>
-          <w:color w:val="4F81BD" w:themeColor="accent1"/>
-        </w:rPr>
-      </w:pPr>
-      <w:r>
-        <w:rPr>
-          <w:color w:val="4F81BD" w:themeColor="accent1"/>
-        </w:rPr>
-        <w:t>Singleton</w:t>
+        <w:t>Server</w:t>
+      </w:r>
+      <w:r>
+        <w:rPr>
+          <w:i/>
+        </w:rPr>
+        <w:t xml:space="preserve"> </w:t>
+      </w:r>
+      <w:r>
+        <w:t xml:space="preserve">contient des données importantes pour tous les clients qui y sont connectés. Ça serait trop couteux pour chaque client de demander, de manière répétée, si l’état du </w:t>
+      </w:r>
+      <w:r>
+        <w:rPr>
+          <w:i/>
+        </w:rPr>
+        <w:t xml:space="preserve">Server </w:t>
+      </w:r>
+      <w:r>
+        <w:t xml:space="preserve">a changé. A la place, on veut que le </w:t>
+      </w:r>
+      <w:r>
+        <w:rPr>
+          <w:i/>
+        </w:rPr>
+        <w:t xml:space="preserve">Server </w:t>
+      </w:r>
+      <w:r>
+        <w:t xml:space="preserve">avertisse les clients. </w:t>
+      </w:r>
+      <w:r>
+        <w:t>Quel</w:t>
+      </w:r>
+      <w:r>
+        <w:t xml:space="preserve"> </w:t>
+      </w:r>
+      <w:r>
+        <w:rPr>
+          <w:i/>
+        </w:rPr>
+        <w:t xml:space="preserve">design pattern </w:t>
+      </w:r>
+      <w:r>
+        <w:t>utilisez-vous ?</w:t>
       </w:r>
     </w:p>
     <w:p>
@@ -438,69 +1828,16 @@
         </w:numPr>
       </w:pPr>
       <w:r>
-        <w:t xml:space="preserve">Un objet </w:t>
+        <w:t xml:space="preserve">Décrivez le </w:t>
       </w:r>
       <w:r>
         <w:rPr>
           <w:i/>
         </w:rPr>
-        <w:t>Server</w:t>
-      </w:r>
-      <w:r>
-        <w:rPr>
-          <w:i/>
-        </w:rPr>
-        <w:t xml:space="preserve"> </w:t>
-      </w:r>
-      <w:r>
-        <w:t xml:space="preserve">contient des données importantes pour tous les clients qui y sont connectés. Ça serait trop couteux pour chaque client de demander, de manière répétée, si l’état du </w:t>
-      </w:r>
-      <w:r>
-        <w:rPr>
-          <w:i/>
-        </w:rPr>
-        <w:t xml:space="preserve">Server </w:t>
-      </w:r>
-      <w:r>
-        <w:t xml:space="preserve">a changé. A la place, on veut que le </w:t>
-      </w:r>
-      <w:r>
-        <w:rPr>
-          <w:i/>
-        </w:rPr>
-        <w:t xml:space="preserve">Server </w:t>
-      </w:r>
-      <w:r>
-        <w:t xml:space="preserve">avertisse les clients. </w:t>
-      </w:r>
-      <w:r>
-        <w:t>Quel</w:t>
-      </w:r>
-      <w:r>
-        <w:t xml:space="preserve"> </w:t>
-      </w:r>
-      <w:r>
-        <w:rPr>
-          <w:i/>
-        </w:rPr>
-        <w:t xml:space="preserve">design pattern </w:t>
-      </w:r>
-      <w:r>
-        <w:t>utilisez-vous ?</w:t>
-      </w:r>
-    </w:p>
-    <w:p>
-      <w:pPr>
-        <w:ind w:left="720"/>
-        <w:rPr>
-          <w:color w:val="4F81BD" w:themeColor="accent1"/>
-        </w:rPr>
-      </w:pPr>
-      <w:r>
-        <w:rPr>
-          <w:color w:val="4F81BD" w:themeColor="accent1"/>
-        </w:rPr>
-        <w:t>Observer</w:t>
+        <w:t>design pattern MVC</w:t>
+      </w:r>
+      <w:r>
+        <w:t>.</w:t>
       </w:r>
     </w:p>
     <w:p>
@@ -512,16 +1849,7 @@
         </w:numPr>
       </w:pPr>
       <w:r>
-        <w:t xml:space="preserve">Décrivez le </w:t>
-      </w:r>
-      <w:r>
-        <w:rPr>
-          <w:i/>
-        </w:rPr>
-        <w:t>design pattern MVC</w:t>
-      </w:r>
-      <w:r>
-        <w:t>.</w:t>
+        <w:t>Quelle est la différence entre « == » et « equals » ?</w:t>
       </w:r>
     </w:p>
     <w:p>
@@ -531,59 +1859,41 @@
           <w:ilvl w:val="0"/>
           <w:numId w:val="2"/>
         </w:numPr>
-      </w:pPr>
-      <w:r>
-        <w:t>Qu’est-ce que J2EE ?</w:t>
-      </w:r>
-    </w:p>
-    <w:p>
-      <w:pPr>
-        <w:ind w:left="720"/>
         <w:rPr>
           <w:color w:val="4F81BD" w:themeColor="accent1"/>
         </w:rPr>
       </w:pPr>
       <w:r>
         <w:rPr>
-          <w:color w:val="4F81BD" w:themeColor="accent1"/>
-        </w:rPr>
-        <w:t>Un environnement pour développer et déployer des applications</w:t>
-      </w:r>
-      <w:r>
-        <w:rPr>
-          <w:color w:val="4F81BD" w:themeColor="accent1"/>
-        </w:rPr>
-        <w:t xml:space="preserve"> web</w:t>
-      </w:r>
-      <w:r>
-        <w:rPr>
-          <w:color w:val="4F81BD" w:themeColor="accent1"/>
-        </w:rPr>
-        <w:t xml:space="preserve"> « entreprise »</w:t>
-      </w:r>
-      <w:r>
-        <w:rPr>
-          <w:color w:val="4F81BD" w:themeColor="accent1"/>
-        </w:rPr>
-        <w:t> :</w:t>
-      </w:r>
-      <w:r>
-        <w:rPr>
-          <w:color w:val="4F81BD" w:themeColor="accent1"/>
-        </w:rPr>
-        <w:t xml:space="preserve"> </w:t>
-      </w:r>
-      <w:r>
-        <w:rPr>
-          <w:color w:val="4F81BD" w:themeColor="accent1"/>
-        </w:rPr>
-        <w:t>fourni des services, APIs, protocoles, etc</w:t>
-      </w:r>
-      <w:r>
-        <w:rPr>
-          <w:color w:val="4F81BD" w:themeColor="accent1"/>
-        </w:rPr>
-        <w:t>.</w:t>
+          <w:color w:val="000000" w:themeColor="text1"/>
+        </w:rPr>
+        <w:t xml:space="preserve">En SQL, à quoi sert </w:t>
+      </w:r>
+      <w:r>
+        <w:rPr>
+          <w:i/>
+          <w:color w:val="000000" w:themeColor="text1"/>
+        </w:rPr>
+        <w:t>UNION</w:t>
+      </w:r>
+      <w:r>
+        <w:rPr>
+          <w:color w:val="000000" w:themeColor="text1"/>
+        </w:rPr>
+        <w:t xml:space="preserve"> et quelle est la différence avec </w:t>
+      </w:r>
+      <w:r>
+        <w:rPr>
+          <w:i/>
+          <w:color w:val="000000" w:themeColor="text1"/>
+        </w:rPr>
+        <w:t>UNION ALL</w:t>
+      </w:r>
+      <w:r>
+        <w:rPr>
+          <w:color w:val="000000" w:themeColor="text1"/>
+        </w:rPr>
+        <w:t> ?</w:t>
       </w:r>
     </w:p>
     <w:p>
@@ -593,6 +1903,112 @@
           <w:ilvl w:val="0"/>
           <w:numId w:val="2"/>
         </w:numPr>
+        <w:rPr>
+          <w:color w:val="4F81BD" w:themeColor="accent1"/>
+        </w:rPr>
+      </w:pPr>
+      <w:r>
+        <w:rPr>
+          <w:color w:val="000000" w:themeColor="text1"/>
+        </w:rPr>
+        <w:t xml:space="preserve">Quelle est la différence entre </w:t>
+      </w:r>
+      <w:r>
+        <w:rPr>
+          <w:i/>
+          <w:color w:val="000000" w:themeColor="text1"/>
+        </w:rPr>
+        <w:t xml:space="preserve">INNER </w:t>
+      </w:r>
+      <w:r>
+        <w:rPr>
+          <w:color w:val="000000" w:themeColor="text1"/>
+        </w:rPr>
+        <w:t xml:space="preserve">et </w:t>
+      </w:r>
+      <w:r>
+        <w:rPr>
+          <w:i/>
+          <w:color w:val="000000" w:themeColor="text1"/>
+        </w:rPr>
+        <w:t>OUTER JOIN</w:t>
+      </w:r>
+      <w:r>
+        <w:rPr>
+          <w:color w:val="000000" w:themeColor="text1"/>
+        </w:rPr>
+        <w:t> ? Expliquez avec un exemple.</w:t>
+      </w:r>
+    </w:p>
+    <w:p>
+      <w:pPr>
+        <w:pStyle w:val="Paragraphedeliste"/>
+        <w:numPr>
+          <w:ilvl w:val="0"/>
+          <w:numId w:val="2"/>
+        </w:numPr>
+      </w:pPr>
+      <w:r>
+        <w:t>Qu’est-ce que J2EE ?</w:t>
+      </w:r>
+    </w:p>
+    <w:p>
+      <w:pPr>
+        <w:ind w:left="720"/>
+        <w:rPr>
+          <w:color w:val="4F81BD" w:themeColor="accent1"/>
+        </w:rPr>
+      </w:pPr>
+      <w:r>
+        <w:rPr>
+          <w:color w:val="4F81BD" w:themeColor="accent1"/>
+        </w:rPr>
+        <w:t>Un environnement pour développer et déployer des applications</w:t>
+      </w:r>
+      <w:r>
+        <w:rPr>
+          <w:color w:val="4F81BD" w:themeColor="accent1"/>
+        </w:rPr>
+        <w:t xml:space="preserve"> web</w:t>
+      </w:r>
+      <w:r>
+        <w:rPr>
+          <w:color w:val="4F81BD" w:themeColor="accent1"/>
+        </w:rPr>
+        <w:t xml:space="preserve"> « entreprise »</w:t>
+      </w:r>
+      <w:r>
+        <w:rPr>
+          <w:color w:val="4F81BD" w:themeColor="accent1"/>
+        </w:rPr>
+        <w:t> :</w:t>
+      </w:r>
+      <w:r>
+        <w:rPr>
+          <w:color w:val="4F81BD" w:themeColor="accent1"/>
+        </w:rPr>
+        <w:t xml:space="preserve"> </w:t>
+      </w:r>
+      <w:r>
+        <w:rPr>
+          <w:color w:val="4F81BD" w:themeColor="accent1"/>
+        </w:rPr>
+        <w:t>fourni des services, APIs, protocoles, etc</w:t>
+      </w:r>
+      <w:r>
+        <w:rPr>
+          <w:color w:val="4F81BD" w:themeColor="accent1"/>
+        </w:rPr>
+        <w:t>.</w:t>
+      </w:r>
+    </w:p>
+    <w:p>
+      <w:pPr>
+        <w:pStyle w:val="Paragraphedeliste"/>
+        <w:numPr>
+          <w:ilvl w:val="0"/>
+          <w:numId w:val="2"/>
+        </w:numPr>
       </w:pPr>
       <w:r>
         <w:t>Que contient un fichier JAR ? un fichier WAR ? un fichier EAR ?</w:t>
@@ -623,30 +2039,25 @@
         <w:rPr>
           <w:color w:val="4F81BD" w:themeColor="accent1"/>
         </w:rPr>
-        <w:t xml:space="preserve">WAR : </w:t>
-      </w:r>
-      <w:r>
+        <w:t>WAR : une application web complète ;</w:t>
+      </w:r>
+    </w:p>
+    <w:p>
+      <w:pPr>
+        <w:ind w:left="720"/>
         <w:rPr>
           <w:color w:val="4F81BD" w:themeColor="accent1"/>
         </w:rPr>
-        <w:t>une application web complète ;</w:t>
-      </w:r>
-    </w:p>
-    <w:p>
-      <w:pPr>
-        <w:ind w:left="720"/>
+      </w:pPr>
+      <w:r>
         <w:rPr>
           <w:color w:val="4F81BD" w:themeColor="accent1"/>
         </w:rPr>
-      </w:pPr>
-      <w:r>
-        <w:rPr>
-          <w:color w:val="4F81BD" w:themeColor="accent1"/>
-        </w:rPr>
         <w:t>EAR : une « enterprise application » : un ensemble de jar, ressources, applications web, etc.</w:t>
       </w:r>
     </w:p>
     <w:sectPr>
+      <w:type w:val="continuous"/>
       <w:pgSz w:w="11900" w:h="16840"/>
       <w:pgMar w:top="1417" w:right="1417" w:bottom="1417" w:left="1417" w:header="708" w:footer="708" w:gutter="0"/>
       <w:cols w:space="708"/>
@@ -748,10 +2159,10 @@
     </w:lvl>
   </w:abstractNum>
   <w:abstractNum w:abstractNumId="1">
-    <w:nsid w:val="69040D9A"/>
+    <w:nsid w:val="25526641"/>
     <w:multiLevelType w:val="hybridMultilevel"/>
-    <w:tmpl w:val="78D4C6D0"/>
-    <w:lvl w:ilvl="0" w:tplc="040C000F">
+    <w:tmpl w:val="42423BFA"/>
+    <w:lvl w:ilvl="0" w:tplc="29FCF75E">
       <w:start w:val="1"/>
       <w:numFmt w:val="decimal"/>
       <w:lvlText w:val="%1."/>
@@ -761,24 +2172,25 @@
       </w:pPr>
       <w:rPr>
         <w:rFonts w:hint="default"/>
+        <w:color w:val="000000" w:themeColor="text1"/>
       </w:rPr>
     </w:lvl>
-    <w:lvl w:ilvl="1" w:tplc="040C0019">
+    <w:lvl w:ilvl="1" w:tplc="040C0019" w:tentative="1">
       <w:start w:val="1"/>
       <w:numFmt w:val="lowerLetter"/>
       <w:lvlText w:val="%2."/>
       <w:lvlJc w:val="left"/>
       <w:pPr>
-        <w:ind w:left="1080" w:hanging="360"/>
-      </w:pPr>
-    </w:lvl>
-    <w:lvl w:ilvl="2" w:tplc="040C001B">
+        <w:ind w:left="1440" w:hanging="360"/>
+      </w:pPr>
+    </w:lvl>
+    <w:lvl w:ilvl="2" w:tplc="040C001B" w:tentative="1">
       <w:start w:val="1"/>
       <w:numFmt w:val="lowerRoman"/>
       <w:lvlText w:val="%3."/>
       <w:lvlJc w:val="right"/>
       <w:pPr>
-        <w:ind w:left="1800" w:hanging="180"/>
+        <w:ind w:left="2160" w:hanging="180"/>
       </w:pPr>
     </w:lvl>
     <w:lvl w:ilvl="3" w:tplc="040C000F" w:tentative="1">
@@ -787,7 +2199,7 @@
       <w:lvlText w:val="%4."/>
       <w:lvlJc w:val="left"/>
       <w:pPr>
-        <w:ind w:left="2520" w:hanging="360"/>
+        <w:ind w:left="2880" w:hanging="360"/>
       </w:pPr>
     </w:lvl>
     <w:lvl w:ilvl="4" w:tplc="040C0019" w:tentative="1">
@@ -796,7 +2208,7 @@
       <w:lvlText w:val="%5."/>
       <w:lvlJc w:val="left"/>
       <w:pPr>
-        <w:ind w:left="3240" w:hanging="360"/>
+        <w:ind w:left="3600" w:hanging="360"/>
       </w:pPr>
     </w:lvl>
     <w:lvl w:ilvl="5" w:tplc="040C001B" w:tentative="1">
@@ -805,7 +2217,7 @@
       <w:lvlText w:val="%6."/>
       <w:lvlJc w:val="right"/>
       <w:pPr>
-        <w:ind w:left="3960" w:hanging="180"/>
+        <w:ind w:left="4320" w:hanging="180"/>
       </w:pPr>
     </w:lvl>
     <w:lvl w:ilvl="6" w:tplc="040C000F" w:tentative="1">
@@ -814,7 +2226,7 @@
       <w:lvlText w:val="%7."/>
       <w:lvlJc w:val="left"/>
       <w:pPr>
-        <w:ind w:left="4680" w:hanging="360"/>
+        <w:ind w:left="5040" w:hanging="360"/>
       </w:pPr>
     </w:lvl>
     <w:lvl w:ilvl="7" w:tplc="040C0019" w:tentative="1">
@@ -823,10 +2235,279 @@
       <w:lvlText w:val="%8."/>
       <w:lvlJc w:val="left"/>
       <w:pPr>
+        <w:ind w:left="5760" w:hanging="360"/>
+      </w:pPr>
+    </w:lvl>
+    <w:lvl w:ilvl="8" w:tplc="040C001B" w:tentative="1">
+      <w:start w:val="1"/>
+      <w:numFmt w:val="lowerRoman"/>
+      <w:lvlText w:val="%9."/>
+      <w:lvlJc w:val="right"/>
+      <w:pPr>
+        <w:ind w:left="6480" w:hanging="180"/>
+      </w:pPr>
+    </w:lvl>
+  </w:abstractNum>
+  <w:abstractNum w:abstractNumId="2">
+    <w:nsid w:val="49493E31"/>
+    <w:multiLevelType w:val="hybridMultilevel"/>
+    <w:tmpl w:val="345AEA5A"/>
+    <w:lvl w:ilvl="0" w:tplc="29FCF75E">
+      <w:start w:val="1"/>
+      <w:numFmt w:val="decimal"/>
+      <w:lvlText w:val="%1."/>
+      <w:lvlJc w:val="left"/>
+      <w:pPr>
+        <w:ind w:left="360" w:hanging="360"/>
+      </w:pPr>
+      <w:rPr>
+        <w:rFonts w:hint="default"/>
+        <w:color w:val="000000" w:themeColor="text1"/>
+      </w:rPr>
+    </w:lvl>
+    <w:lvl w:ilvl="1" w:tplc="040C0019" w:tentative="1">
+      <w:start w:val="1"/>
+      <w:numFmt w:val="lowerLetter"/>
+      <w:lvlText w:val="%2."/>
+      <w:lvlJc w:val="left"/>
+      <w:pPr>
+        <w:ind w:left="1440" w:hanging="360"/>
+      </w:pPr>
+    </w:lvl>
+    <w:lvl w:ilvl="2" w:tplc="040C001B" w:tentative="1">
+      <w:start w:val="1"/>
+      <w:numFmt w:val="lowerRoman"/>
+      <w:lvlText w:val="%3."/>
+      <w:lvlJc w:val="right"/>
+      <w:pPr>
+        <w:ind w:left="2160" w:hanging="180"/>
+      </w:pPr>
+    </w:lvl>
+    <w:lvl w:ilvl="3" w:tplc="040C000F" w:tentative="1">
+      <w:start w:val="1"/>
+      <w:numFmt w:val="decimal"/>
+      <w:lvlText w:val="%4."/>
+      <w:lvlJc w:val="left"/>
+      <w:pPr>
+        <w:ind w:left="2880" w:hanging="360"/>
+      </w:pPr>
+    </w:lvl>
+    <w:lvl w:ilvl="4" w:tplc="040C0019" w:tentative="1">
+      <w:start w:val="1"/>
+      <w:numFmt w:val="lowerLetter"/>
+      <w:lvlText w:val="%5."/>
+      <w:lvlJc w:val="left"/>
+      <w:pPr>
+        <w:ind w:left="3600" w:hanging="360"/>
+      </w:pPr>
+    </w:lvl>
+    <w:lvl w:ilvl="5" w:tplc="040C001B" w:tentative="1">
+      <w:start w:val="1"/>
+      <w:numFmt w:val="lowerRoman"/>
+      <w:lvlText w:val="%6."/>
+      <w:lvlJc w:val="right"/>
+      <w:pPr>
+        <w:ind w:left="4320" w:hanging="180"/>
+      </w:pPr>
+    </w:lvl>
+    <w:lvl w:ilvl="6" w:tplc="040C000F" w:tentative="1">
+      <w:start w:val="1"/>
+      <w:numFmt w:val="decimal"/>
+      <w:lvlText w:val="%7."/>
+      <w:lvlJc w:val="left"/>
+      <w:pPr>
+        <w:ind w:left="5040" w:hanging="360"/>
+      </w:pPr>
+    </w:lvl>
+    <w:lvl w:ilvl="7" w:tplc="040C0019" w:tentative="1">
+      <w:start w:val="1"/>
+      <w:numFmt w:val="lowerLetter"/>
+      <w:lvlText w:val="%8."/>
+      <w:lvlJc w:val="left"/>
+      <w:pPr>
+        <w:ind w:left="5760" w:hanging="360"/>
+      </w:pPr>
+    </w:lvl>
+    <w:lvl w:ilvl="8" w:tplc="040C001B" w:tentative="1">
+      <w:start w:val="1"/>
+      <w:numFmt w:val="lowerRoman"/>
+      <w:lvlText w:val="%9."/>
+      <w:lvlJc w:val="right"/>
+      <w:pPr>
+        <w:ind w:left="6480" w:hanging="180"/>
+      </w:pPr>
+    </w:lvl>
+  </w:abstractNum>
+  <w:abstractNum w:abstractNumId="3">
+    <w:nsid w:val="69040D9A"/>
+    <w:multiLevelType w:val="hybridMultilevel"/>
+    <w:tmpl w:val="F1E4511C"/>
+    <w:lvl w:ilvl="0" w:tplc="29FCF75E">
+      <w:start w:val="1"/>
+      <w:numFmt w:val="decimal"/>
+      <w:lvlText w:val="%1."/>
+      <w:lvlJc w:val="left"/>
+      <w:pPr>
+        <w:ind w:left="360" w:hanging="360"/>
+      </w:pPr>
+      <w:rPr>
+        <w:rFonts w:hint="default"/>
+        <w:color w:val="000000" w:themeColor="text1"/>
+      </w:rPr>
+    </w:lvl>
+    <w:lvl w:ilvl="1" w:tplc="040C0019">
+      <w:start w:val="1"/>
+      <w:numFmt w:val="lowerLetter"/>
+      <w:lvlText w:val="%2."/>
+      <w:lvlJc w:val="left"/>
+      <w:pPr>
+        <w:ind w:left="1080" w:hanging="360"/>
+      </w:pPr>
+    </w:lvl>
+    <w:lvl w:ilvl="2" w:tplc="040C001B">
+      <w:start w:val="1"/>
+      <w:numFmt w:val="lowerRoman"/>
+      <w:lvlText w:val="%3."/>
+      <w:lvlJc w:val="right"/>
+      <w:pPr>
+        <w:ind w:left="1800" w:hanging="180"/>
+      </w:pPr>
+    </w:lvl>
+    <w:lvl w:ilvl="3" w:tplc="040C000F" w:tentative="1">
+      <w:start w:val="1"/>
+      <w:numFmt w:val="decimal"/>
+      <w:lvlText w:val="%4."/>
+      <w:lvlJc w:val="left"/>
+      <w:pPr>
+        <w:ind w:left="2520" w:hanging="360"/>
+      </w:pPr>
+    </w:lvl>
+    <w:lvl w:ilvl="4" w:tplc="040C0019" w:tentative="1">
+      <w:start w:val="1"/>
+      <w:numFmt w:val="lowerLetter"/>
+      <w:lvlText w:val="%5."/>
+      <w:lvlJc w:val="left"/>
+      <w:pPr>
+        <w:ind w:left="3240" w:hanging="360"/>
+      </w:pPr>
+    </w:lvl>
+    <w:lvl w:ilvl="5" w:tplc="040C001B" w:tentative="1">
+      <w:start w:val="1"/>
+      <w:numFmt w:val="lowerRoman"/>
+      <w:lvlText w:val="%6."/>
+      <w:lvlJc w:val="right"/>
+      <w:pPr>
+        <w:ind w:left="3960" w:hanging="180"/>
+      </w:pPr>
+    </w:lvl>
+    <w:lvl w:ilvl="6" w:tplc="040C000F" w:tentative="1">
+      <w:start w:val="1"/>
+      <w:numFmt w:val="decimal"/>
+      <w:lvlText w:val="%7."/>
+      <w:lvlJc w:val="left"/>
+      <w:pPr>
+        <w:ind w:left="4680" w:hanging="360"/>
+      </w:pPr>
+    </w:lvl>
+    <w:lvl w:ilvl="7" w:tplc="040C0019" w:tentative="1">
+      <w:start w:val="1"/>
+      <w:numFmt w:val="lowerLetter"/>
+      <w:lvlText w:val="%8."/>
+      <w:lvlJc w:val="left"/>
+      <w:pPr>
         <w:ind w:left="5400" w:hanging="360"/>
       </w:pPr>
     </w:lvl>
     <w:lvl w:ilvl="8" w:tplc="040C001B" w:tentative="1">
+      <w:start w:val="1"/>
+      <w:numFmt w:val="lowerRoman"/>
+      <w:lvlText w:val="%9."/>
+      <w:lvlJc w:val="right"/>
+      <w:pPr>
+        <w:ind w:left="6120" w:hanging="180"/>
+      </w:pPr>
+    </w:lvl>
+  </w:abstractNum>
+  <w:abstractNum w:abstractNumId="4">
+    <w:nsid w:val="69181969"/>
+    <w:multiLevelType w:val="multilevel"/>
+    <w:tmpl w:val="6CFA23F0"/>
+    <w:lvl w:ilvl="0">
+      <w:start w:val="1"/>
+      <w:numFmt w:val="decimal"/>
+      <w:lvlText w:val="%1."/>
+      <w:lvlJc w:val="left"/>
+      <w:pPr>
+        <w:ind w:left="360" w:hanging="360"/>
+      </w:pPr>
+      <w:rPr>
+        <w:rFonts w:hint="default"/>
+      </w:rPr>
+    </w:lvl>
+    <w:lvl w:ilvl="1">
+      <w:start w:val="1"/>
+      <w:numFmt w:val="lowerLetter"/>
+      <w:lvlText w:val="%2."/>
+      <w:lvlJc w:val="left"/>
+      <w:pPr>
+        <w:ind w:left="1080" w:hanging="360"/>
+      </w:pPr>
+    </w:lvl>
+    <w:lvl w:ilvl="2">
+      <w:start w:val="1"/>
+      <w:numFmt w:val="lowerRoman"/>
+      <w:lvlText w:val="%3."/>
+      <w:lvlJc w:val="right"/>
+      <w:pPr>
+        <w:ind w:left="1800" w:hanging="180"/>
+      </w:pPr>
+    </w:lvl>
+    <w:lvl w:ilvl="3">
+      <w:start w:val="1"/>
+      <w:numFmt w:val="decimal"/>
+      <w:lvlText w:val="%4."/>
+      <w:lvlJc w:val="left"/>
+      <w:pPr>
+        <w:ind w:left="2520" w:hanging="360"/>
+      </w:pPr>
+    </w:lvl>
+    <w:lvl w:ilvl="4">
+      <w:start w:val="1"/>
+      <w:numFmt w:val="lowerLetter"/>
+      <w:lvlText w:val="%5."/>
+      <w:lvlJc w:val="left"/>
+      <w:pPr>
+        <w:ind w:left="3240" w:hanging="360"/>
+      </w:pPr>
+    </w:lvl>
+    <w:lvl w:ilvl="5">
+      <w:start w:val="1"/>
+      <w:numFmt w:val="lowerRoman"/>
+      <w:lvlText w:val="%6."/>
+      <w:lvlJc w:val="right"/>
+      <w:pPr>
+        <w:ind w:left="3960" w:hanging="180"/>
+      </w:pPr>
+    </w:lvl>
+    <w:lvl w:ilvl="6">
+      <w:start w:val="1"/>
+      <w:numFmt w:val="decimal"/>
+      <w:lvlText w:val="%7."/>
+      <w:lvlJc w:val="left"/>
+      <w:pPr>
+        <w:ind w:left="4680" w:hanging="360"/>
+      </w:pPr>
+    </w:lvl>
+    <w:lvl w:ilvl="7">
+      <w:start w:val="1"/>
+      <w:numFmt w:val="lowerLetter"/>
+      <w:lvlText w:val="%8."/>
+      <w:lvlJc w:val="left"/>
+      <w:pPr>
+        <w:ind w:left="5400" w:hanging="360"/>
+      </w:pPr>
+    </w:lvl>
+    <w:lvl w:ilvl="8">
       <w:start w:val="1"/>
       <w:numFmt w:val="lowerRoman"/>
       <w:lvlText w:val="%9."/>
@@ -840,7 +2521,16 @@
     <w:abstractNumId w:val="0"/>
   </w:num>
   <w:num w:numId="2">
+    <w:abstractNumId w:val="3"/>
+  </w:num>
+  <w:num w:numId="3">
+    <w:abstractNumId w:val="4"/>
+  </w:num>
+  <w:num w:numId="4">
     <w:abstractNumId w:val="1"/>
+  </w:num>
+  <w:num w:numId="5">
+    <w:abstractNumId w:val="2"/>
   </w:num>
 </w:numbering>
 </file>
@@ -1027,6 +2717,7 @@
   <w:style w:type="character" w:default="1" w:styleId="Policepardfaut">
     <w:name w:val="Default Paragraph Font"/>
     <w:uiPriority w:val="1"/>
+    <w:semiHidden/>
     <w:unhideWhenUsed/>
   </w:style>
   <w:style w:type="table" w:default="1" w:styleId="TableauNormal">
@@ -1102,6 +2793,226 @@
       <w:ind w:left="720"/>
       <w:contextualSpacing/>
     </w:pPr>
+  </w:style>
+  <w:style w:type="table" w:styleId="Grille">
+    <w:name w:val="Table Grid"/>
+    <w:basedOn w:val="TableauNormal"/>
+    <w:uiPriority w:val="59"/>
+    <w:rsid w:val="00FA05F7"/>
+    <w:tblPr>
+      <w:tblInd w:w="0" w:type="dxa"/>
+      <w:tblBorders>
+        <w:top w:val="single" w:sz="4" w:space="0" w:color="auto"/>
+        <w:left w:val="single" w:sz="4" w:space="0" w:color="auto"/>
+        <w:bottom w:val="single" w:sz="4" w:space="0" w:color="auto"/>
+        <w:right w:val="single" w:sz="4" w:space="0" w:color="auto"/>
+        <w:insideH w:val="single" w:sz="4" w:space="0" w:color="auto"/>
+        <w:insideV w:val="single" w:sz="4" w:space="0" w:color="auto"/>
+      </w:tblBorders>
+      <w:tblCellMar>
+        <w:top w:w="0" w:type="dxa"/>
+        <w:left w:w="108" w:type="dxa"/>
+        <w:bottom w:w="0" w:type="dxa"/>
+        <w:right w:w="108" w:type="dxa"/>
+      </w:tblCellMar>
+    </w:tblPr>
+  </w:style>
+  <w:style w:type="table" w:styleId="Listeclaire">
+    <w:name w:val="Light List"/>
+    <w:basedOn w:val="TableauNormal"/>
+    <w:uiPriority w:val="61"/>
+    <w:rsid w:val="00FA05F7"/>
+    <w:tblPr>
+      <w:tblStyleRowBandSize w:val="1"/>
+      <w:tblStyleColBandSize w:val="1"/>
+      <w:tblInd w:w="0" w:type="dxa"/>
+      <w:tblBorders>
+        <w:top w:val="single" w:sz="8" w:space="0" w:color="000000" w:themeColor="text1"/>
+        <w:left w:val="single" w:sz="8" w:space="0" w:color="000000" w:themeColor="text1"/>
+        <w:bottom w:val="single" w:sz="8" w:space="0" w:color="000000" w:themeColor="text1"/>
+        <w:right w:val="single" w:sz="8" w:space="0" w:color="000000" w:themeColor="text1"/>
+      </w:tblBorders>
+      <w:tblCellMar>
+        <w:top w:w="0" w:type="dxa"/>
+        <w:left w:w="108" w:type="dxa"/>
+        <w:bottom w:w="0" w:type="dxa"/>
+        <w:right w:w="108" w:type="dxa"/>
+      </w:tblCellMar>
+    </w:tblPr>
+    <w:tblStylePr w:type="firstRow">
+      <w:pPr>
+        <w:spacing w:before="0" w:after="0" w:line="240" w:lineRule="auto"/>
+      </w:pPr>
+      <w:rPr>
+        <w:b/>
+        <w:bCs/>
+        <w:color w:val="FFFFFF" w:themeColor="background1"/>
+      </w:rPr>
+      <w:tblPr/>
+      <w:tcPr>
+        <w:shd w:val="clear" w:color="auto" w:fill="000000" w:themeFill="text1"/>
+      </w:tcPr>
+    </w:tblStylePr>
+    <w:tblStylePr w:type="lastRow">
+      <w:pPr>
+        <w:spacing w:before="0" w:after="0" w:line="240" w:lineRule="auto"/>
+      </w:pPr>
+      <w:rPr>
+        <w:b/>
+        <w:bCs/>
+      </w:rPr>
+      <w:tblPr/>
+      <w:tcPr>
+        <w:tcBorders>
+          <w:top w:val="double" w:sz="6" w:space="0" w:color="000000" w:themeColor="text1"/>
+          <w:left w:val="single" w:sz="8" w:space="0" w:color="000000" w:themeColor="text1"/>
+          <w:bottom w:val="single" w:sz="8" w:space="0" w:color="000000" w:themeColor="text1"/>
+          <w:right w:val="single" w:sz="8" w:space="0" w:color="000000" w:themeColor="text1"/>
+        </w:tcBorders>
+      </w:tcPr>
+    </w:tblStylePr>
+    <w:tblStylePr w:type="firstCol">
+      <w:rPr>
+        <w:b/>
+        <w:bCs/>
+      </w:rPr>
+    </w:tblStylePr>
+    <w:tblStylePr w:type="lastCol">
+      <w:rPr>
+        <w:b/>
+        <w:bCs/>
+      </w:rPr>
+    </w:tblStylePr>
+    <w:tblStylePr w:type="band1Vert">
+      <w:tblPr/>
+      <w:tcPr>
+        <w:tcBorders>
+          <w:top w:val="single" w:sz="8" w:space="0" w:color="000000" w:themeColor="text1"/>
+          <w:left w:val="single" w:sz="8" w:space="0" w:color="000000" w:themeColor="text1"/>
+          <w:bottom w:val="single" w:sz="8" w:space="0" w:color="000000" w:themeColor="text1"/>
+          <w:right w:val="single" w:sz="8" w:space="0" w:color="000000" w:themeColor="text1"/>
+        </w:tcBorders>
+      </w:tcPr>
+    </w:tblStylePr>
+    <w:tblStylePr w:type="band1Horz">
+      <w:tblPr/>
+      <w:tcPr>
+        <w:tcBorders>
+          <w:top w:val="single" w:sz="8" w:space="0" w:color="000000" w:themeColor="text1"/>
+          <w:left w:val="single" w:sz="8" w:space="0" w:color="000000" w:themeColor="text1"/>
+          <w:bottom w:val="single" w:sz="8" w:space="0" w:color="000000" w:themeColor="text1"/>
+          <w:right w:val="single" w:sz="8" w:space="0" w:color="000000" w:themeColor="text1"/>
+        </w:tcBorders>
+      </w:tcPr>
+    </w:tblStylePr>
+  </w:style>
+  <w:style w:type="table" w:styleId="Listeclaire-Accent1">
+    <w:name w:val="Light List Accent 1"/>
+    <w:basedOn w:val="TableauNormal"/>
+    <w:uiPriority w:val="61"/>
+    <w:rsid w:val="00FA05F7"/>
+    <w:tblPr>
+      <w:tblStyleRowBandSize w:val="1"/>
+      <w:tblStyleColBandSize w:val="1"/>
+      <w:tblInd w:w="0" w:type="dxa"/>
+      <w:tblBorders>
+        <w:top w:val="single" w:sz="8" w:space="0" w:color="4F81BD" w:themeColor="accent1"/>
+        <w:left w:val="single" w:sz="8" w:space="0" w:color="4F81BD" w:themeColor="accent1"/>
+        <w:bottom w:val="single" w:sz="8" w:space="0" w:color="4F81BD" w:themeColor="accent1"/>
+        <w:right w:val="single" w:sz="8" w:space="0" w:color="4F81BD" w:themeColor="accent1"/>
+      </w:tblBorders>
+      <w:tblCellMar>
+        <w:top w:w="0" w:type="dxa"/>
+        <w:left w:w="108" w:type="dxa"/>
+        <w:bottom w:w="0" w:type="dxa"/>
+        <w:right w:w="108" w:type="dxa"/>
+      </w:tblCellMar>
+    </w:tblPr>
+    <w:tblStylePr w:type="firstRow">
+      <w:pPr>
+        <w:spacing w:before="0" w:after="0" w:line="240" w:lineRule="auto"/>
+      </w:pPr>
+      <w:rPr>
+        <w:b/>
+        <w:bCs/>
+        <w:color w:val="FFFFFF" w:themeColor="background1"/>
+      </w:rPr>
+      <w:tblPr/>
+      <w:tcPr>
+        <w:shd w:val="clear" w:color="auto" w:fill="4F81BD" w:themeFill="accent1"/>
+      </w:tcPr>
+    </w:tblStylePr>
+    <w:tblStylePr w:type="lastRow">
+      <w:pPr>
+        <w:spacing w:before="0" w:after="0" w:line="240" w:lineRule="auto"/>
+      </w:pPr>
+      <w:rPr>
+        <w:b/>
+        <w:bCs/>
+      </w:rPr>
+      <w:tblPr/>
+      <w:tcPr>
+        <w:tcBorders>
+          <w:top w:val="double" w:sz="6" w:space="0" w:color="4F81BD" w:themeColor="accent1"/>
+          <w:left w:val="single" w:sz="8" w:space="0" w:color="4F81BD" w:themeColor="accent1"/>
+          <w:bottom w:val="single" w:sz="8" w:space="0" w:color="4F81BD" w:themeColor="accent1"/>
+          <w:right w:val="single" w:sz="8" w:space="0" w:color="4F81BD" w:themeColor="accent1"/>
+        </w:tcBorders>
+      </w:tcPr>
+    </w:tblStylePr>
+    <w:tblStylePr w:type="firstCol">
+      <w:rPr>
+        <w:b/>
+        <w:bCs/>
+      </w:rPr>
+    </w:tblStylePr>
+    <w:tblStylePr w:type="lastCol">
+      <w:rPr>
+        <w:b/>
+        <w:bCs/>
+      </w:rPr>
+    </w:tblStylePr>
+    <w:tblStylePr w:type="band1Vert">
+      <w:tblPr/>
+      <w:tcPr>
+        <w:tcBorders>
+          <w:top w:val="single" w:sz="8" w:space="0" w:color="4F81BD" w:themeColor="accent1"/>
+          <w:left w:val="single" w:sz="8" w:space="0" w:color="4F81BD" w:themeColor="accent1"/>
+          <w:bottom w:val="single" w:sz="8" w:space="0" w:color="4F81BD" w:themeColor="accent1"/>
+          <w:right w:val="single" w:sz="8" w:space="0" w:color="4F81BD" w:themeColor="accent1"/>
+        </w:tcBorders>
+      </w:tcPr>
+    </w:tblStylePr>
+    <w:tblStylePr w:type="band1Horz">
+      <w:tblPr/>
+      <w:tcPr>
+        <w:tcBorders>
+          <w:top w:val="single" w:sz="8" w:space="0" w:color="4F81BD" w:themeColor="accent1"/>
+          <w:left w:val="single" w:sz="8" w:space="0" w:color="4F81BD" w:themeColor="accent1"/>
+          <w:bottom w:val="single" w:sz="8" w:space="0" w:color="4F81BD" w:themeColor="accent1"/>
+          <w:right w:val="single" w:sz="8" w:space="0" w:color="4F81BD" w:themeColor="accent1"/>
+        </w:tcBorders>
+      </w:tcPr>
+    </w:tblStylePr>
+  </w:style>
+  <w:style w:type="paragraph" w:styleId="Lgende">
+    <w:name w:val="caption"/>
+    <w:basedOn w:val="Normal"/>
+    <w:next w:val="Normal"/>
+    <w:uiPriority w:val="35"/>
+    <w:unhideWhenUsed/>
+    <w:qFormat/>
+    <w:rsid w:val="00CE68F4"/>
+    <w:pPr>
+      <w:spacing w:after="200"/>
+    </w:pPr>
+    <w:rPr>
+      <w:b/>
+      <w:bCs/>
+      <w:color w:val="4F81BD" w:themeColor="accent1"/>
+      <w:sz w:val="18"/>
+      <w:szCs w:val="18"/>
+    </w:rPr>
   </w:style>
 </w:styles>
 </file>
@@ -1288,6 +3199,7 @@
   <w:style w:type="character" w:default="1" w:styleId="Policepardfaut">
     <w:name w:val="Default Paragraph Font"/>
     <w:uiPriority w:val="1"/>
+    <w:semiHidden/>
     <w:unhideWhenUsed/>
   </w:style>
   <w:style w:type="table" w:default="1" w:styleId="TableauNormal">
@@ -1363,6 +3275,226 @@
       <w:ind w:left="720"/>
       <w:contextualSpacing/>
     </w:pPr>
+  </w:style>
+  <w:style w:type="table" w:styleId="Grille">
+    <w:name w:val="Table Grid"/>
+    <w:basedOn w:val="TableauNormal"/>
+    <w:uiPriority w:val="59"/>
+    <w:rsid w:val="00FA05F7"/>
+    <w:tblPr>
+      <w:tblInd w:w="0" w:type="dxa"/>
+      <w:tblBorders>
+        <w:top w:val="single" w:sz="4" w:space="0" w:color="auto"/>
+        <w:left w:val="single" w:sz="4" w:space="0" w:color="auto"/>
+        <w:bottom w:val="single" w:sz="4" w:space="0" w:color="auto"/>
+        <w:right w:val="single" w:sz="4" w:space="0" w:color="auto"/>
+        <w:insideH w:val="single" w:sz="4" w:space="0" w:color="auto"/>
+        <w:insideV w:val="single" w:sz="4" w:space="0" w:color="auto"/>
+      </w:tblBorders>
+      <w:tblCellMar>
+        <w:top w:w="0" w:type="dxa"/>
+        <w:left w:w="108" w:type="dxa"/>
+        <w:bottom w:w="0" w:type="dxa"/>
+        <w:right w:w="108" w:type="dxa"/>
+      </w:tblCellMar>
+    </w:tblPr>
+  </w:style>
+  <w:style w:type="table" w:styleId="Listeclaire">
+    <w:name w:val="Light List"/>
+    <w:basedOn w:val="TableauNormal"/>
+    <w:uiPriority w:val="61"/>
+    <w:rsid w:val="00FA05F7"/>
+    <w:tblPr>
+      <w:tblStyleRowBandSize w:val="1"/>
+      <w:tblStyleColBandSize w:val="1"/>
+      <w:tblInd w:w="0" w:type="dxa"/>
+      <w:tblBorders>
+        <w:top w:val="single" w:sz="8" w:space="0" w:color="000000" w:themeColor="text1"/>
+        <w:left w:val="single" w:sz="8" w:space="0" w:color="000000" w:themeColor="text1"/>
+        <w:bottom w:val="single" w:sz="8" w:space="0" w:color="000000" w:themeColor="text1"/>
+        <w:right w:val="single" w:sz="8" w:space="0" w:color="000000" w:themeColor="text1"/>
+      </w:tblBorders>
+      <w:tblCellMar>
+        <w:top w:w="0" w:type="dxa"/>
+        <w:left w:w="108" w:type="dxa"/>
+        <w:bottom w:w="0" w:type="dxa"/>
+        <w:right w:w="108" w:type="dxa"/>
+      </w:tblCellMar>
+    </w:tblPr>
+    <w:tblStylePr w:type="firstRow">
+      <w:pPr>
+        <w:spacing w:before="0" w:after="0" w:line="240" w:lineRule="auto"/>
+      </w:pPr>
+      <w:rPr>
+        <w:b/>
+        <w:bCs/>
+        <w:color w:val="FFFFFF" w:themeColor="background1"/>
+      </w:rPr>
+      <w:tblPr/>
+      <w:tcPr>
+        <w:shd w:val="clear" w:color="auto" w:fill="000000" w:themeFill="text1"/>
+      </w:tcPr>
+    </w:tblStylePr>
+    <w:tblStylePr w:type="lastRow">
+      <w:pPr>
+        <w:spacing w:before="0" w:after="0" w:line="240" w:lineRule="auto"/>
+      </w:pPr>
+      <w:rPr>
+        <w:b/>
+        <w:bCs/>
+      </w:rPr>
+      <w:tblPr/>
+      <w:tcPr>
+        <w:tcBorders>
+          <w:top w:val="double" w:sz="6" w:space="0" w:color="000000" w:themeColor="text1"/>
+          <w:left w:val="single" w:sz="8" w:space="0" w:color="000000" w:themeColor="text1"/>
+          <w:bottom w:val="single" w:sz="8" w:space="0" w:color="000000" w:themeColor="text1"/>
+          <w:right w:val="single" w:sz="8" w:space="0" w:color="000000" w:themeColor="text1"/>
+        </w:tcBorders>
+      </w:tcPr>
+    </w:tblStylePr>
+    <w:tblStylePr w:type="firstCol">
+      <w:rPr>
+        <w:b/>
+        <w:bCs/>
+      </w:rPr>
+    </w:tblStylePr>
+    <w:tblStylePr w:type="lastCol">
+      <w:rPr>
+        <w:b/>
+        <w:bCs/>
+      </w:rPr>
+    </w:tblStylePr>
+    <w:tblStylePr w:type="band1Vert">
+      <w:tblPr/>
+      <w:tcPr>
+        <w:tcBorders>
+          <w:top w:val="single" w:sz="8" w:space="0" w:color="000000" w:themeColor="text1"/>
+          <w:left w:val="single" w:sz="8" w:space="0" w:color="000000" w:themeColor="text1"/>
+          <w:bottom w:val="single" w:sz="8" w:space="0" w:color="000000" w:themeColor="text1"/>
+          <w:right w:val="single" w:sz="8" w:space="0" w:color="000000" w:themeColor="text1"/>
+        </w:tcBorders>
+      </w:tcPr>
+    </w:tblStylePr>
+    <w:tblStylePr w:type="band1Horz">
+      <w:tblPr/>
+      <w:tcPr>
+        <w:tcBorders>
+          <w:top w:val="single" w:sz="8" w:space="0" w:color="000000" w:themeColor="text1"/>
+          <w:left w:val="single" w:sz="8" w:space="0" w:color="000000" w:themeColor="text1"/>
+          <w:bottom w:val="single" w:sz="8" w:space="0" w:color="000000" w:themeColor="text1"/>
+          <w:right w:val="single" w:sz="8" w:space="0" w:color="000000" w:themeColor="text1"/>
+        </w:tcBorders>
+      </w:tcPr>
+    </w:tblStylePr>
+  </w:style>
+  <w:style w:type="table" w:styleId="Listeclaire-Accent1">
+    <w:name w:val="Light List Accent 1"/>
+    <w:basedOn w:val="TableauNormal"/>
+    <w:uiPriority w:val="61"/>
+    <w:rsid w:val="00FA05F7"/>
+    <w:tblPr>
+      <w:tblStyleRowBandSize w:val="1"/>
+      <w:tblStyleColBandSize w:val="1"/>
+      <w:tblInd w:w="0" w:type="dxa"/>
+      <w:tblBorders>
+        <w:top w:val="single" w:sz="8" w:space="0" w:color="4F81BD" w:themeColor="accent1"/>
+        <w:left w:val="single" w:sz="8" w:space="0" w:color="4F81BD" w:themeColor="accent1"/>
+        <w:bottom w:val="single" w:sz="8" w:space="0" w:color="4F81BD" w:themeColor="accent1"/>
+        <w:right w:val="single" w:sz="8" w:space="0" w:color="4F81BD" w:themeColor="accent1"/>
+      </w:tblBorders>
+      <w:tblCellMar>
+        <w:top w:w="0" w:type="dxa"/>
+        <w:left w:w="108" w:type="dxa"/>
+        <w:bottom w:w="0" w:type="dxa"/>
+        <w:right w:w="108" w:type="dxa"/>
+      </w:tblCellMar>
+    </w:tblPr>
+    <w:tblStylePr w:type="firstRow">
+      <w:pPr>
+        <w:spacing w:before="0" w:after="0" w:line="240" w:lineRule="auto"/>
+      </w:pPr>
+      <w:rPr>
+        <w:b/>
+        <w:bCs/>
+        <w:color w:val="FFFFFF" w:themeColor="background1"/>
+      </w:rPr>
+      <w:tblPr/>
+      <w:tcPr>
+        <w:shd w:val="clear" w:color="auto" w:fill="4F81BD" w:themeFill="accent1"/>
+      </w:tcPr>
+    </w:tblStylePr>
+    <w:tblStylePr w:type="lastRow">
+      <w:pPr>
+        <w:spacing w:before="0" w:after="0" w:line="240" w:lineRule="auto"/>
+      </w:pPr>
+      <w:rPr>
+        <w:b/>
+        <w:bCs/>
+      </w:rPr>
+      <w:tblPr/>
+      <w:tcPr>
+        <w:tcBorders>
+          <w:top w:val="double" w:sz="6" w:space="0" w:color="4F81BD" w:themeColor="accent1"/>
+          <w:left w:val="single" w:sz="8" w:space="0" w:color="4F81BD" w:themeColor="accent1"/>
+          <w:bottom w:val="single" w:sz="8" w:space="0" w:color="4F81BD" w:themeColor="accent1"/>
+          <w:right w:val="single" w:sz="8" w:space="0" w:color="4F81BD" w:themeColor="accent1"/>
+        </w:tcBorders>
+      </w:tcPr>
+    </w:tblStylePr>
+    <w:tblStylePr w:type="firstCol">
+      <w:rPr>
+        <w:b/>
+        <w:bCs/>
+      </w:rPr>
+    </w:tblStylePr>
+    <w:tblStylePr w:type="lastCol">
+      <w:rPr>
+        <w:b/>
+        <w:bCs/>
+      </w:rPr>
+    </w:tblStylePr>
+    <w:tblStylePr w:type="band1Vert">
+      <w:tblPr/>
+      <w:tcPr>
+        <w:tcBorders>
+          <w:top w:val="single" w:sz="8" w:space="0" w:color="4F81BD" w:themeColor="accent1"/>
+          <w:left w:val="single" w:sz="8" w:space="0" w:color="4F81BD" w:themeColor="accent1"/>
+          <w:bottom w:val="single" w:sz="8" w:space="0" w:color="4F81BD" w:themeColor="accent1"/>
+          <w:right w:val="single" w:sz="8" w:space="0" w:color="4F81BD" w:themeColor="accent1"/>
+        </w:tcBorders>
+      </w:tcPr>
+    </w:tblStylePr>
+    <w:tblStylePr w:type="band1Horz">
+      <w:tblPr/>
+      <w:tcPr>
+        <w:tcBorders>
+          <w:top w:val="single" w:sz="8" w:space="0" w:color="4F81BD" w:themeColor="accent1"/>
+          <w:left w:val="single" w:sz="8" w:space="0" w:color="4F81BD" w:themeColor="accent1"/>
+          <w:bottom w:val="single" w:sz="8" w:space="0" w:color="4F81BD" w:themeColor="accent1"/>
+          <w:right w:val="single" w:sz="8" w:space="0" w:color="4F81BD" w:themeColor="accent1"/>
+        </w:tcBorders>
+      </w:tcPr>
+    </w:tblStylePr>
+  </w:style>
+  <w:style w:type="paragraph" w:styleId="Lgende">
+    <w:name w:val="caption"/>
+    <w:basedOn w:val="Normal"/>
+    <w:next w:val="Normal"/>
+    <w:uiPriority w:val="35"/>
+    <w:unhideWhenUsed/>
+    <w:qFormat/>
+    <w:rsid w:val="00CE68F4"/>
+    <w:pPr>
+      <w:spacing w:after="200"/>
+    </w:pPr>
+    <w:rPr>
+      <w:b/>
+      <w:bCs/>
+      <w:color w:val="4F81BD" w:themeColor="accent1"/>
+      <w:sz w:val="18"/>
+      <w:szCs w:val="18"/>
+    </w:rPr>
   </w:style>
 </w:styles>
 </file>
@@ -1685,4 +3817,16 @@
   </a:objectDefaults>
   <a:extraClrSchemeLst/>
 </a:theme>
+</file>
+
+<file path=customXml/item1.xml><?xml version="1.0" encoding="utf-8"?>
+<b:Sources xmlns:b="http://schemas.openxmlformats.org/officeDocument/2006/bibliography" xmlns="http://schemas.openxmlformats.org/officeDocument/2006/bibliography" SelectedStyle="/APA.XSL" StyleName="APA"/>
+</file>
+
+<file path=customXml/itemProps1.xml><?xml version="1.0" encoding="utf-8"?>
+<ds:datastoreItem xmlns:ds="http://schemas.openxmlformats.org/officeDocument/2006/customXml" ds:itemID="{A430A417-FE38-5649-AD7A-610345CB344F}">
+  <ds:schemaRefs>
+    <ds:schemaRef ds:uri="http://schemas.openxmlformats.org/officeDocument/2006/bibliography"/>
+  </ds:schemaRefs>
+</ds:datastoreItem>
 </file>
</xml_diff>